<commit_message>
cleaning up script names
clearing up versions, names etc
</commit_message>
<xml_diff>
--- a/README.docx
+++ b/README.docx
@@ -172,17 +172,24 @@
           <w:lang w:eastAsia="en-US" w:bidi="he-IL"/>
         </w:rPr>
       </w:pPr>
-      <w:proofErr w:type="spellStart"/>
-      <w:r>
-        <w:rPr>
-          <w:rFonts w:ascii="Consolas" w:eastAsia="Times New Roman" w:hAnsi="Consolas" w:cs="Times New Roman"/>
-          <w:sz w:val="20"/>
-          <w:szCs w:val="20"/>
-          <w:lang w:eastAsia="en-US" w:bidi="he-IL"/>
-        </w:rPr>
-        <w:t>detect_SWR_MGS</w:t>
-      </w:r>
-      <w:proofErr w:type="spellEnd"/>
+      <w:r>
+        <w:rPr>
+          <w:rFonts w:ascii="Consolas" w:eastAsia="Times New Roman" w:hAnsi="Consolas" w:cs="Times New Roman"/>
+          <w:sz w:val="20"/>
+          <w:szCs w:val="20"/>
+          <w:lang w:eastAsia="en-US" w:bidi="he-IL"/>
+        </w:rPr>
+        <w:t>detect_SWR</w:t>
+      </w:r>
+      <w:r>
+        <w:rPr>
+          <w:rFonts w:ascii="Consolas" w:eastAsia="Times New Roman" w:hAnsi="Consolas" w:cs="Times New Roman"/>
+          <w:sz w:val="20"/>
+          <w:szCs w:val="20"/>
+          <w:lang w:eastAsia="en-US" w:bidi="he-IL"/>
+        </w:rPr>
+        <w:t>.m</w:t>
+      </w:r>
     </w:p>
     <w:p>
       <w:pPr>
@@ -221,41 +228,7 @@
           <w:szCs w:val="20"/>
           <w:lang w:eastAsia="en-US" w:bidi="he-IL"/>
         </w:rPr>
-        <w:t xml:space="preserve">% </w:t>
-      </w:r>
-      <w:proofErr w:type="spellStart"/>
-      <w:proofErr w:type="gramStart"/>
-      <w:r>
-        <w:rPr>
-          <w:rFonts w:ascii="Consolas" w:eastAsia="Times New Roman" w:hAnsi="Consolas" w:cs="Times New Roman"/>
-          <w:color w:val="008013"/>
-          <w:sz w:val="20"/>
-          <w:szCs w:val="20"/>
-          <w:lang w:eastAsia="en-US" w:bidi="he-IL"/>
-        </w:rPr>
-        <w:t>detect</w:t>
-      </w:r>
-      <w:proofErr w:type="gramEnd"/>
-      <w:r>
-        <w:rPr>
-          <w:rFonts w:ascii="Consolas" w:eastAsia="Times New Roman" w:hAnsi="Consolas" w:cs="Times New Roman"/>
-          <w:color w:val="008013"/>
-          <w:sz w:val="20"/>
-          <w:szCs w:val="20"/>
-          <w:lang w:eastAsia="en-US" w:bidi="he-IL"/>
-        </w:rPr>
-        <w:t>_SWR_events_in_hippocampus.m</w:t>
-      </w:r>
-      <w:proofErr w:type="spellEnd"/>
-      <w:r>
-        <w:rPr>
-          <w:rFonts w:ascii="Consolas" w:eastAsia="Times New Roman" w:hAnsi="Consolas" w:cs="Times New Roman"/>
-          <w:color w:val="008013"/>
-          <w:sz w:val="20"/>
-          <w:szCs w:val="20"/>
-          <w:lang w:eastAsia="en-US" w:bidi="he-IL"/>
-        </w:rPr>
-        <w:t xml:space="preserve"> [Yitzhak Norman] and </w:t>
+        <w:t xml:space="preserve">% detect_SWR_events_in_hippocampus.m [Yitzhak Norman] and </w:t>
       </w:r>
     </w:p>
     <w:p>
@@ -400,29 +373,7 @@
           <w:szCs w:val="20"/>
           <w:lang w:eastAsia="en-US" w:bidi="he-IL"/>
         </w:rPr>
-        <w:t xml:space="preserve">% (2) common average of all iEEG </w:t>
-      </w:r>
-      <w:proofErr w:type="spellStart"/>
-      <w:r>
-        <w:rPr>
-          <w:rFonts w:ascii="Consolas" w:eastAsia="Times New Roman" w:hAnsi="Consolas" w:cs="Times New Roman"/>
-          <w:color w:val="008013"/>
-          <w:sz w:val="20"/>
-          <w:szCs w:val="20"/>
-          <w:lang w:eastAsia="en-US" w:bidi="he-IL"/>
-        </w:rPr>
-        <w:t>cahnnels</w:t>
-      </w:r>
-      <w:proofErr w:type="spellEnd"/>
-      <w:r>
-        <w:rPr>
-          <w:rFonts w:ascii="Consolas" w:eastAsia="Times New Roman" w:hAnsi="Consolas" w:cs="Times New Roman"/>
-          <w:color w:val="008013"/>
-          <w:sz w:val="20"/>
-          <w:szCs w:val="20"/>
-          <w:lang w:eastAsia="en-US" w:bidi="he-IL"/>
-        </w:rPr>
-        <w:t xml:space="preserve"> (filtered between 70-180 Hz for control detection)</w:t>
+        <w:t>% (2) common average of all iEEG cahnnels (filtered between 70-180 Hz for control detection)</w:t>
       </w:r>
     </w:p>
     <w:p>
@@ -482,17 +433,24 @@
           <w:lang w:eastAsia="en-US" w:bidi="he-IL"/>
         </w:rPr>
       </w:pPr>
-      <w:proofErr w:type="spellStart"/>
-      <w:r>
-        <w:rPr>
-          <w:rFonts w:ascii="Consolas" w:eastAsia="Times New Roman" w:hAnsi="Consolas" w:cs="Times New Roman"/>
-          <w:sz w:val="20"/>
-          <w:szCs w:val="20"/>
-          <w:lang w:eastAsia="en-US" w:bidi="he-IL"/>
-        </w:rPr>
-        <w:t>ripples_detection_excluding_IED_MGS</w:t>
-      </w:r>
-      <w:proofErr w:type="spellEnd"/>
+      <w:r>
+        <w:rPr>
+          <w:rFonts w:ascii="Consolas" w:eastAsia="Times New Roman" w:hAnsi="Consolas" w:cs="Times New Roman"/>
+          <w:sz w:val="20"/>
+          <w:szCs w:val="20"/>
+          <w:lang w:eastAsia="en-US" w:bidi="he-IL"/>
+        </w:rPr>
+        <w:t>ripples_detection_excluding_IED</w:t>
+      </w:r>
+      <w:r>
+        <w:rPr>
+          <w:rFonts w:ascii="Consolas" w:eastAsia="Times New Roman" w:hAnsi="Consolas" w:cs="Times New Roman"/>
+          <w:sz w:val="20"/>
+          <w:szCs w:val="20"/>
+          <w:lang w:eastAsia="en-US" w:bidi="he-IL"/>
+        </w:rPr>
+        <w:t>.m</w:t>
+      </w:r>
     </w:p>
     <w:p>
       <w:pPr>
@@ -531,71 +489,27 @@
           <w:szCs w:val="20"/>
           <w:lang w:eastAsia="en-US" w:bidi="he-IL"/>
         </w:rPr>
-        <w:t xml:space="preserve">% </w:t>
-      </w:r>
-      <w:proofErr w:type="gramStart"/>
-      <w:r>
-        <w:rPr>
-          <w:rFonts w:ascii="Consolas" w:eastAsia="Times New Roman" w:hAnsi="Consolas" w:cs="Times New Roman"/>
-          <w:color w:val="008013"/>
-          <w:sz w:val="20"/>
-          <w:szCs w:val="20"/>
-          <w:lang w:eastAsia="en-US" w:bidi="he-IL"/>
-        </w:rPr>
-        <w:t>input</w:t>
-      </w:r>
-      <w:proofErr w:type="gramEnd"/>
-      <w:r>
-        <w:rPr>
-          <w:rFonts w:ascii="Consolas" w:eastAsia="Times New Roman" w:hAnsi="Consolas" w:cs="Times New Roman"/>
-          <w:color w:val="008013"/>
-          <w:sz w:val="20"/>
-          <w:szCs w:val="20"/>
-          <w:lang w:eastAsia="en-US" w:bidi="he-IL"/>
-        </w:rPr>
-        <w:t>:</w:t>
-      </w:r>
-    </w:p>
-    <w:p>
-      <w:pPr>
-        <w:rPr>
-          <w:rFonts w:ascii="Consolas" w:eastAsia="Times New Roman" w:hAnsi="Consolas" w:cs="Times New Roman"/>
-          <w:sz w:val="20"/>
-          <w:szCs w:val="20"/>
-          <w:lang w:eastAsia="en-US" w:bidi="he-IL"/>
-        </w:rPr>
-      </w:pPr>
-      <w:r>
-        <w:rPr>
-          <w:rFonts w:ascii="Consolas" w:eastAsia="Times New Roman" w:hAnsi="Consolas" w:cs="Times New Roman"/>
-          <w:color w:val="008013"/>
-          <w:sz w:val="20"/>
-          <w:szCs w:val="20"/>
-          <w:lang w:eastAsia="en-US" w:bidi="he-IL"/>
-        </w:rPr>
-        <w:t xml:space="preserve">% signal = normalized squared </w:t>
-      </w:r>
-      <w:proofErr w:type="spellStart"/>
-      <w:r>
-        <w:rPr>
-          <w:rFonts w:ascii="Consolas" w:eastAsia="Times New Roman" w:hAnsi="Consolas" w:cs="Times New Roman"/>
-          <w:color w:val="008013"/>
-          <w:sz w:val="20"/>
-          <w:szCs w:val="20"/>
-          <w:lang w:eastAsia="en-US" w:bidi="he-IL"/>
-        </w:rPr>
-        <w:t>bandpassed</w:t>
-      </w:r>
-      <w:proofErr w:type="spellEnd"/>
-      <w:r>
-        <w:rPr>
-          <w:rFonts w:ascii="Consolas" w:eastAsia="Times New Roman" w:hAnsi="Consolas" w:cs="Times New Roman"/>
-          <w:color w:val="008013"/>
-          <w:sz w:val="20"/>
-          <w:szCs w:val="20"/>
-          <w:lang w:eastAsia="en-US" w:bidi="he-IL"/>
-        </w:rPr>
-        <w:t xml:space="preserve"> LFP signal from the hippocampus</w:t>
+        <w:t>% input:</w:t>
+      </w:r>
+    </w:p>
+    <w:p>
+      <w:pPr>
+        <w:rPr>
+          <w:rFonts w:ascii="Consolas" w:eastAsia="Times New Roman" w:hAnsi="Consolas" w:cs="Times New Roman"/>
+          <w:sz w:val="20"/>
+          <w:szCs w:val="20"/>
+          <w:lang w:eastAsia="en-US" w:bidi="he-IL"/>
+        </w:rPr>
+      </w:pPr>
+      <w:r>
+        <w:rPr>
+          <w:rFonts w:ascii="Consolas" w:eastAsia="Times New Roman" w:hAnsi="Consolas" w:cs="Times New Roman"/>
+          <w:color w:val="008013"/>
+          <w:sz w:val="20"/>
+          <w:szCs w:val="20"/>
+          <w:lang w:eastAsia="en-US" w:bidi="he-IL"/>
+        </w:rPr>
+        <w:t>% signal = normalized squared bandpassed LFP signal from the hippocampus</w:t>
       </w:r>
     </w:p>
     <w:p>
@@ -675,386 +589,108 @@
           <w:szCs w:val="20"/>
           <w:lang w:eastAsia="en-US" w:bidi="he-IL"/>
         </w:rPr>
-        <w:t xml:space="preserve">% </w:t>
-      </w:r>
-      <w:proofErr w:type="spellStart"/>
-      <w:r>
-        <w:rPr>
-          <w:rFonts w:ascii="Consolas" w:eastAsia="Times New Roman" w:hAnsi="Consolas" w:cs="Times New Roman"/>
-          <w:color w:val="008013"/>
-          <w:sz w:val="20"/>
-          <w:szCs w:val="20"/>
-          <w:lang w:eastAsia="en-US" w:bidi="he-IL"/>
-        </w:rPr>
-        <w:t>th</w:t>
-      </w:r>
-      <w:proofErr w:type="spellEnd"/>
-      <w:r>
-        <w:rPr>
-          <w:rFonts w:ascii="Consolas" w:eastAsia="Times New Roman" w:hAnsi="Consolas" w:cs="Times New Roman"/>
-          <w:color w:val="008013"/>
-          <w:sz w:val="20"/>
-          <w:szCs w:val="20"/>
-          <w:lang w:eastAsia="en-US" w:bidi="he-IL"/>
-        </w:rPr>
-        <w:t xml:space="preserve"> = threshold in </w:t>
-      </w:r>
-      <w:proofErr w:type="spellStart"/>
-      <w:r>
-        <w:rPr>
-          <w:rFonts w:ascii="Consolas" w:eastAsia="Times New Roman" w:hAnsi="Consolas" w:cs="Times New Roman"/>
-          <w:color w:val="008013"/>
-          <w:sz w:val="20"/>
-          <w:szCs w:val="20"/>
-          <w:lang w:eastAsia="en-US" w:bidi="he-IL"/>
-        </w:rPr>
-        <w:t>stdev</w:t>
-      </w:r>
-      <w:proofErr w:type="spellEnd"/>
-      <w:r>
-        <w:rPr>
-          <w:rFonts w:ascii="Consolas" w:eastAsia="Times New Roman" w:hAnsi="Consolas" w:cs="Times New Roman"/>
-          <w:color w:val="008013"/>
-          <w:sz w:val="20"/>
-          <w:szCs w:val="20"/>
-          <w:lang w:eastAsia="en-US" w:bidi="he-IL"/>
-        </w:rPr>
-        <w:t xml:space="preserve"> [onset/offset peak]</w:t>
-      </w:r>
-    </w:p>
-    <w:p>
-      <w:pPr>
-        <w:rPr>
-          <w:rFonts w:ascii="Consolas" w:eastAsia="Times New Roman" w:hAnsi="Consolas" w:cs="Times New Roman"/>
-          <w:sz w:val="20"/>
-          <w:szCs w:val="20"/>
-          <w:lang w:eastAsia="en-US" w:bidi="he-IL"/>
-        </w:rPr>
-      </w:pPr>
-      <w:r>
-        <w:rPr>
-          <w:rFonts w:ascii="Consolas" w:eastAsia="Times New Roman" w:hAnsi="Consolas" w:cs="Times New Roman"/>
-          <w:color w:val="008013"/>
-          <w:sz w:val="20"/>
-          <w:szCs w:val="20"/>
-          <w:lang w:eastAsia="en-US" w:bidi="he-IL"/>
-        </w:rPr>
-        <w:t xml:space="preserve">% </w:t>
-      </w:r>
-      <w:proofErr w:type="spellStart"/>
-      <w:r>
-        <w:rPr>
-          <w:rFonts w:ascii="Consolas" w:eastAsia="Times New Roman" w:hAnsi="Consolas" w:cs="Times New Roman"/>
-          <w:color w:val="008013"/>
-          <w:sz w:val="20"/>
-          <w:szCs w:val="20"/>
-          <w:lang w:eastAsia="en-US" w:bidi="he-IL"/>
-        </w:rPr>
-        <w:t>minDistance</w:t>
-      </w:r>
-      <w:proofErr w:type="spellEnd"/>
-      <w:r>
-        <w:rPr>
-          <w:rFonts w:ascii="Consolas" w:eastAsia="Times New Roman" w:hAnsi="Consolas" w:cs="Times New Roman"/>
-          <w:color w:val="008013"/>
-          <w:sz w:val="20"/>
-          <w:szCs w:val="20"/>
-          <w:lang w:eastAsia="en-US" w:bidi="he-IL"/>
-        </w:rPr>
-        <w:t xml:space="preserve"> = in sec</w:t>
-      </w:r>
-    </w:p>
-    <w:p>
-      <w:pPr>
-        <w:rPr>
-          <w:rFonts w:ascii="Consolas" w:eastAsia="Times New Roman" w:hAnsi="Consolas" w:cs="Times New Roman"/>
-          <w:sz w:val="20"/>
-          <w:szCs w:val="20"/>
-          <w:lang w:eastAsia="en-US" w:bidi="he-IL"/>
-        </w:rPr>
-      </w:pPr>
-      <w:r>
-        <w:rPr>
-          <w:rFonts w:ascii="Consolas" w:eastAsia="Times New Roman" w:hAnsi="Consolas" w:cs="Times New Roman"/>
-          <w:color w:val="008013"/>
-          <w:sz w:val="20"/>
-          <w:szCs w:val="20"/>
-          <w:lang w:eastAsia="en-US" w:bidi="he-IL"/>
-        </w:rPr>
-        <w:t xml:space="preserve">% </w:t>
-      </w:r>
-      <w:proofErr w:type="spellStart"/>
-      <w:r>
-        <w:rPr>
-          <w:rFonts w:ascii="Consolas" w:eastAsia="Times New Roman" w:hAnsi="Consolas" w:cs="Times New Roman"/>
-          <w:color w:val="008013"/>
-          <w:sz w:val="20"/>
-          <w:szCs w:val="20"/>
-          <w:lang w:eastAsia="en-US" w:bidi="he-IL"/>
-        </w:rPr>
-        <w:t>minRippleDuration</w:t>
-      </w:r>
-      <w:proofErr w:type="spellEnd"/>
-      <w:r>
-        <w:rPr>
-          <w:rFonts w:ascii="Consolas" w:eastAsia="Times New Roman" w:hAnsi="Consolas" w:cs="Times New Roman"/>
-          <w:color w:val="008013"/>
-          <w:sz w:val="20"/>
-          <w:szCs w:val="20"/>
-          <w:lang w:eastAsia="en-US" w:bidi="he-IL"/>
-        </w:rPr>
-        <w:t xml:space="preserve"> = min ripple duration in Sec</w:t>
-      </w:r>
-    </w:p>
-    <w:p>
-      <w:pPr>
-        <w:rPr>
-          <w:rFonts w:ascii="Consolas" w:eastAsia="Times New Roman" w:hAnsi="Consolas" w:cs="Times New Roman"/>
-          <w:sz w:val="20"/>
-          <w:szCs w:val="20"/>
-          <w:lang w:eastAsia="en-US" w:bidi="he-IL"/>
-        </w:rPr>
-      </w:pPr>
-      <w:r>
-        <w:rPr>
-          <w:rFonts w:ascii="Consolas" w:eastAsia="Times New Roman" w:hAnsi="Consolas" w:cs="Times New Roman"/>
-          <w:color w:val="008013"/>
-          <w:sz w:val="20"/>
-          <w:szCs w:val="20"/>
-          <w:lang w:eastAsia="en-US" w:bidi="he-IL"/>
-        </w:rPr>
-        <w:t xml:space="preserve">% </w:t>
-      </w:r>
-      <w:proofErr w:type="spellStart"/>
-      <w:r>
-        <w:rPr>
-          <w:rFonts w:ascii="Consolas" w:eastAsia="Times New Roman" w:hAnsi="Consolas" w:cs="Times New Roman"/>
-          <w:color w:val="008013"/>
-          <w:sz w:val="20"/>
-          <w:szCs w:val="20"/>
-          <w:lang w:eastAsia="en-US" w:bidi="he-IL"/>
-        </w:rPr>
-        <w:t>maxRippleDuration</w:t>
-      </w:r>
-      <w:proofErr w:type="spellEnd"/>
-      <w:r>
-        <w:rPr>
-          <w:rFonts w:ascii="Consolas" w:eastAsia="Times New Roman" w:hAnsi="Consolas" w:cs="Times New Roman"/>
-          <w:color w:val="008013"/>
-          <w:sz w:val="20"/>
-          <w:szCs w:val="20"/>
-          <w:lang w:eastAsia="en-US" w:bidi="he-IL"/>
-        </w:rPr>
-        <w:t xml:space="preserve"> = max ripple duration in Sec</w:t>
-      </w:r>
-    </w:p>
-    <w:p>
-      <w:pPr>
-        <w:rPr>
-          <w:rFonts w:ascii="Consolas" w:eastAsia="Times New Roman" w:hAnsi="Consolas" w:cs="Times New Roman"/>
-          <w:sz w:val="20"/>
-          <w:szCs w:val="20"/>
-          <w:lang w:eastAsia="en-US" w:bidi="he-IL"/>
-        </w:rPr>
-      </w:pPr>
-      <w:r>
-        <w:rPr>
-          <w:rFonts w:ascii="Consolas" w:eastAsia="Times New Roman" w:hAnsi="Consolas" w:cs="Times New Roman"/>
-          <w:color w:val="008013"/>
-          <w:sz w:val="20"/>
-          <w:szCs w:val="20"/>
-          <w:lang w:eastAsia="en-US" w:bidi="he-IL"/>
-        </w:rPr>
-        <w:t xml:space="preserve">% </w:t>
-      </w:r>
-      <w:proofErr w:type="spellStart"/>
-      <w:proofErr w:type="gramStart"/>
-      <w:r>
-        <w:rPr>
-          <w:rFonts w:ascii="Consolas" w:eastAsia="Times New Roman" w:hAnsi="Consolas" w:cs="Times New Roman"/>
-          <w:color w:val="008013"/>
-          <w:sz w:val="20"/>
-          <w:szCs w:val="20"/>
-          <w:lang w:eastAsia="en-US" w:bidi="he-IL"/>
-        </w:rPr>
-        <w:t>noise</w:t>
-      </w:r>
-      <w:proofErr w:type="gramEnd"/>
-      <w:r>
-        <w:rPr>
-          <w:rFonts w:ascii="Consolas" w:eastAsia="Times New Roman" w:hAnsi="Consolas" w:cs="Times New Roman"/>
-          <w:color w:val="008013"/>
-          <w:sz w:val="20"/>
-          <w:szCs w:val="20"/>
-          <w:lang w:eastAsia="en-US" w:bidi="he-IL"/>
-        </w:rPr>
-        <w:t>_ch</w:t>
-      </w:r>
-      <w:proofErr w:type="spellEnd"/>
-      <w:r>
-        <w:rPr>
-          <w:rFonts w:ascii="Consolas" w:eastAsia="Times New Roman" w:hAnsi="Consolas" w:cs="Times New Roman"/>
-          <w:color w:val="008013"/>
-          <w:sz w:val="20"/>
-          <w:szCs w:val="20"/>
-          <w:lang w:eastAsia="en-US" w:bidi="he-IL"/>
-        </w:rPr>
-        <w:t xml:space="preserve"> = normalized squared </w:t>
-      </w:r>
-      <w:proofErr w:type="spellStart"/>
-      <w:r>
-        <w:rPr>
-          <w:rFonts w:ascii="Consolas" w:eastAsia="Times New Roman" w:hAnsi="Consolas" w:cs="Times New Roman"/>
-          <w:color w:val="008013"/>
-          <w:sz w:val="20"/>
-          <w:szCs w:val="20"/>
-          <w:lang w:eastAsia="en-US" w:bidi="he-IL"/>
-        </w:rPr>
-        <w:t>bandpassed</w:t>
-      </w:r>
-      <w:proofErr w:type="spellEnd"/>
-      <w:r>
-        <w:rPr>
-          <w:rFonts w:ascii="Consolas" w:eastAsia="Times New Roman" w:hAnsi="Consolas" w:cs="Times New Roman"/>
-          <w:color w:val="008013"/>
-          <w:sz w:val="20"/>
-          <w:szCs w:val="20"/>
-          <w:lang w:eastAsia="en-US" w:bidi="he-IL"/>
-        </w:rPr>
-        <w:t xml:space="preserve"> LFP signal from channels to exclude global artefacts </w:t>
-      </w:r>
-      <w:proofErr w:type="spellStart"/>
-      <w:r>
-        <w:rPr>
-          <w:rFonts w:ascii="Consolas" w:eastAsia="Times New Roman" w:hAnsi="Consolas" w:cs="Times New Roman"/>
-          <w:color w:val="008013"/>
-          <w:sz w:val="20"/>
-          <w:szCs w:val="20"/>
-          <w:lang w:eastAsia="en-US" w:bidi="he-IL"/>
-        </w:rPr>
-        <w:t>identifed</w:t>
-      </w:r>
-      <w:proofErr w:type="spellEnd"/>
-      <w:r>
-        <w:rPr>
-          <w:rFonts w:ascii="Consolas" w:eastAsia="Times New Roman" w:hAnsi="Consolas" w:cs="Times New Roman"/>
-          <w:color w:val="008013"/>
-          <w:sz w:val="20"/>
-          <w:szCs w:val="20"/>
-          <w:lang w:eastAsia="en-US" w:bidi="he-IL"/>
-        </w:rPr>
-        <w:t xml:space="preserve"> as </w:t>
-      </w:r>
-      <w:proofErr w:type="spellStart"/>
-      <w:r>
-        <w:rPr>
-          <w:rFonts w:ascii="Consolas" w:eastAsia="Times New Roman" w:hAnsi="Consolas" w:cs="Times New Roman"/>
-          <w:color w:val="008013"/>
-          <w:sz w:val="20"/>
-          <w:szCs w:val="20"/>
-          <w:lang w:eastAsia="en-US" w:bidi="he-IL"/>
-        </w:rPr>
-        <w:t>rippples</w:t>
-      </w:r>
-      <w:proofErr w:type="spellEnd"/>
-    </w:p>
-    <w:p>
-      <w:pPr>
-        <w:rPr>
-          <w:rFonts w:ascii="Consolas" w:eastAsia="Times New Roman" w:hAnsi="Consolas" w:cs="Times New Roman"/>
-          <w:sz w:val="20"/>
-          <w:szCs w:val="20"/>
-          <w:lang w:eastAsia="en-US" w:bidi="he-IL"/>
-        </w:rPr>
-      </w:pPr>
-      <w:r>
-        <w:rPr>
-          <w:rFonts w:ascii="Consolas" w:eastAsia="Times New Roman" w:hAnsi="Consolas" w:cs="Times New Roman"/>
-          <w:color w:val="008013"/>
-          <w:sz w:val="20"/>
-          <w:szCs w:val="20"/>
-          <w:lang w:eastAsia="en-US" w:bidi="he-IL"/>
-        </w:rPr>
-        <w:t xml:space="preserve">% </w:t>
-      </w:r>
-      <w:proofErr w:type="spellStart"/>
-      <w:r>
-        <w:rPr>
-          <w:rFonts w:ascii="Consolas" w:eastAsia="Times New Roman" w:hAnsi="Consolas" w:cs="Times New Roman"/>
-          <w:color w:val="008013"/>
-          <w:sz w:val="20"/>
-          <w:szCs w:val="20"/>
-          <w:lang w:eastAsia="en-US" w:bidi="he-IL"/>
-        </w:rPr>
-        <w:t>IED_ch</w:t>
-      </w:r>
-      <w:proofErr w:type="spellEnd"/>
-      <w:r>
-        <w:rPr>
-          <w:rFonts w:ascii="Consolas" w:eastAsia="Times New Roman" w:hAnsi="Consolas" w:cs="Times New Roman"/>
-          <w:color w:val="008013"/>
-          <w:sz w:val="20"/>
-          <w:szCs w:val="20"/>
-          <w:lang w:eastAsia="en-US" w:bidi="he-IL"/>
-        </w:rPr>
-        <w:t xml:space="preserve"> = normalized squared </w:t>
-      </w:r>
-      <w:proofErr w:type="spellStart"/>
-      <w:r>
-        <w:rPr>
-          <w:rFonts w:ascii="Consolas" w:eastAsia="Times New Roman" w:hAnsi="Consolas" w:cs="Times New Roman"/>
-          <w:color w:val="008013"/>
-          <w:sz w:val="20"/>
-          <w:szCs w:val="20"/>
-          <w:lang w:eastAsia="en-US" w:bidi="he-IL"/>
-        </w:rPr>
-        <w:t>bandpassed</w:t>
-      </w:r>
-      <w:proofErr w:type="spellEnd"/>
-      <w:r>
-        <w:rPr>
-          <w:rFonts w:ascii="Consolas" w:eastAsia="Times New Roman" w:hAnsi="Consolas" w:cs="Times New Roman"/>
-          <w:color w:val="008013"/>
-          <w:sz w:val="20"/>
-          <w:szCs w:val="20"/>
-          <w:lang w:eastAsia="en-US" w:bidi="he-IL"/>
-        </w:rPr>
-        <w:t xml:space="preserve"> LFP signal from channel to exclude IEDs that were </w:t>
-      </w:r>
-      <w:proofErr w:type="spellStart"/>
-      <w:r>
-        <w:rPr>
-          <w:rFonts w:ascii="Consolas" w:eastAsia="Times New Roman" w:hAnsi="Consolas" w:cs="Times New Roman"/>
-          <w:color w:val="008013"/>
-          <w:sz w:val="20"/>
-          <w:szCs w:val="20"/>
-          <w:lang w:eastAsia="en-US" w:bidi="he-IL"/>
-        </w:rPr>
-        <w:t>identifed</w:t>
-      </w:r>
-      <w:proofErr w:type="spellEnd"/>
-      <w:r>
-        <w:rPr>
-          <w:rFonts w:ascii="Consolas" w:eastAsia="Times New Roman" w:hAnsi="Consolas" w:cs="Times New Roman"/>
-          <w:color w:val="008013"/>
-          <w:sz w:val="20"/>
-          <w:szCs w:val="20"/>
-          <w:lang w:eastAsia="en-US" w:bidi="he-IL"/>
-        </w:rPr>
-        <w:t xml:space="preserve"> as </w:t>
-      </w:r>
-      <w:proofErr w:type="spellStart"/>
-      <w:r>
-        <w:rPr>
-          <w:rFonts w:ascii="Consolas" w:eastAsia="Times New Roman" w:hAnsi="Consolas" w:cs="Times New Roman"/>
-          <w:color w:val="008013"/>
-          <w:sz w:val="20"/>
-          <w:szCs w:val="20"/>
-          <w:lang w:eastAsia="en-US" w:bidi="he-IL"/>
-        </w:rPr>
-        <w:t>rippples</w:t>
-      </w:r>
-      <w:proofErr w:type="spellEnd"/>
+        <w:t>% th = threshold in stdev [onset/offset peak]</w:t>
+      </w:r>
+    </w:p>
+    <w:p>
+      <w:pPr>
+        <w:rPr>
+          <w:rFonts w:ascii="Consolas" w:eastAsia="Times New Roman" w:hAnsi="Consolas" w:cs="Times New Roman"/>
+          <w:sz w:val="20"/>
+          <w:szCs w:val="20"/>
+          <w:lang w:eastAsia="en-US" w:bidi="he-IL"/>
+        </w:rPr>
+      </w:pPr>
+      <w:r>
+        <w:rPr>
+          <w:rFonts w:ascii="Consolas" w:eastAsia="Times New Roman" w:hAnsi="Consolas" w:cs="Times New Roman"/>
+          <w:color w:val="008013"/>
+          <w:sz w:val="20"/>
+          <w:szCs w:val="20"/>
+          <w:lang w:eastAsia="en-US" w:bidi="he-IL"/>
+        </w:rPr>
+        <w:t>% minDistance = in sec</w:t>
+      </w:r>
+    </w:p>
+    <w:p>
+      <w:pPr>
+        <w:rPr>
+          <w:rFonts w:ascii="Consolas" w:eastAsia="Times New Roman" w:hAnsi="Consolas" w:cs="Times New Roman"/>
+          <w:sz w:val="20"/>
+          <w:szCs w:val="20"/>
+          <w:lang w:eastAsia="en-US" w:bidi="he-IL"/>
+        </w:rPr>
+      </w:pPr>
+      <w:r>
+        <w:rPr>
+          <w:rFonts w:ascii="Consolas" w:eastAsia="Times New Roman" w:hAnsi="Consolas" w:cs="Times New Roman"/>
+          <w:color w:val="008013"/>
+          <w:sz w:val="20"/>
+          <w:szCs w:val="20"/>
+          <w:lang w:eastAsia="en-US" w:bidi="he-IL"/>
+        </w:rPr>
+        <w:t>% minRippleDuration = min ripple duration in Sec</w:t>
+      </w:r>
+    </w:p>
+    <w:p>
+      <w:pPr>
+        <w:rPr>
+          <w:rFonts w:ascii="Consolas" w:eastAsia="Times New Roman" w:hAnsi="Consolas" w:cs="Times New Roman"/>
+          <w:sz w:val="20"/>
+          <w:szCs w:val="20"/>
+          <w:lang w:eastAsia="en-US" w:bidi="he-IL"/>
+        </w:rPr>
+      </w:pPr>
+      <w:r>
+        <w:rPr>
+          <w:rFonts w:ascii="Consolas" w:eastAsia="Times New Roman" w:hAnsi="Consolas" w:cs="Times New Roman"/>
+          <w:color w:val="008013"/>
+          <w:sz w:val="20"/>
+          <w:szCs w:val="20"/>
+          <w:lang w:eastAsia="en-US" w:bidi="he-IL"/>
+        </w:rPr>
+        <w:t>% maxRippleDuration = max ripple duration in Sec</w:t>
+      </w:r>
+    </w:p>
+    <w:p>
+      <w:pPr>
+        <w:rPr>
+          <w:rFonts w:ascii="Consolas" w:eastAsia="Times New Roman" w:hAnsi="Consolas" w:cs="Times New Roman"/>
+          <w:sz w:val="20"/>
+          <w:szCs w:val="20"/>
+          <w:lang w:eastAsia="en-US" w:bidi="he-IL"/>
+        </w:rPr>
+      </w:pPr>
+      <w:r>
+        <w:rPr>
+          <w:rFonts w:ascii="Consolas" w:eastAsia="Times New Roman" w:hAnsi="Consolas" w:cs="Times New Roman"/>
+          <w:color w:val="008013"/>
+          <w:sz w:val="20"/>
+          <w:szCs w:val="20"/>
+          <w:lang w:eastAsia="en-US" w:bidi="he-IL"/>
+        </w:rPr>
+        <w:t>% noise_ch = normalized squared bandpassed LFP signal from channels to exclude global artefacts identifed as rippples</w:t>
+      </w:r>
+    </w:p>
+    <w:p>
+      <w:pPr>
+        <w:rPr>
+          <w:rFonts w:ascii="Consolas" w:eastAsia="Times New Roman" w:hAnsi="Consolas" w:cs="Times New Roman"/>
+          <w:sz w:val="20"/>
+          <w:szCs w:val="20"/>
+          <w:lang w:eastAsia="en-US" w:bidi="he-IL"/>
+        </w:rPr>
+      </w:pPr>
+      <w:r>
+        <w:rPr>
+          <w:rFonts w:ascii="Consolas" w:eastAsia="Times New Roman" w:hAnsi="Consolas" w:cs="Times New Roman"/>
+          <w:color w:val="008013"/>
+          <w:sz w:val="20"/>
+          <w:szCs w:val="20"/>
+          <w:lang w:eastAsia="en-US" w:bidi="he-IL"/>
+        </w:rPr>
+        <w:t>% IED_ch = normalized squared bandpassed LFP signal from channel to exclude IEDs that were identifed as rippples</w:t>
+      </w:r>
     </w:p>
     <w:p>
       <w:pPr>
@@ -1113,29 +749,7 @@
           <w:szCs w:val="20"/>
           <w:lang w:eastAsia="en-US" w:bidi="he-IL"/>
         </w:rPr>
-        <w:t xml:space="preserve">% </w:t>
-      </w:r>
-      <w:proofErr w:type="gramStart"/>
-      <w:r>
-        <w:rPr>
-          <w:rFonts w:ascii="Consolas" w:eastAsia="Times New Roman" w:hAnsi="Consolas" w:cs="Times New Roman"/>
-          <w:color w:val="008013"/>
-          <w:sz w:val="20"/>
-          <w:szCs w:val="20"/>
-          <w:lang w:eastAsia="en-US" w:bidi="he-IL"/>
-        </w:rPr>
-        <w:t>output</w:t>
-      </w:r>
-      <w:proofErr w:type="gramEnd"/>
-      <w:r>
-        <w:rPr>
-          <w:rFonts w:ascii="Consolas" w:eastAsia="Times New Roman" w:hAnsi="Consolas" w:cs="Times New Roman"/>
-          <w:color w:val="008013"/>
-          <w:sz w:val="20"/>
-          <w:szCs w:val="20"/>
-          <w:lang w:eastAsia="en-US" w:bidi="he-IL"/>
-        </w:rPr>
-        <w:t xml:space="preserve">: </w:t>
+        <w:t xml:space="preserve">% output: </w:t>
       </w:r>
     </w:p>
     <w:p>
@@ -1175,83 +789,27 @@
           <w:szCs w:val="20"/>
           <w:lang w:eastAsia="en-US" w:bidi="he-IL"/>
         </w:rPr>
-        <w:t xml:space="preserve">% </w:t>
-      </w:r>
-      <w:proofErr w:type="gramStart"/>
-      <w:r>
-        <w:rPr>
-          <w:rFonts w:ascii="Consolas" w:eastAsia="Times New Roman" w:hAnsi="Consolas" w:cs="Times New Roman"/>
-          <w:color w:val="008013"/>
-          <w:sz w:val="20"/>
-          <w:szCs w:val="20"/>
-          <w:lang w:eastAsia="en-US" w:bidi="he-IL"/>
-        </w:rPr>
-        <w:t>peak</w:t>
-      </w:r>
-      <w:proofErr w:type="gramEnd"/>
-      <w:r>
-        <w:rPr>
-          <w:rFonts w:ascii="Consolas" w:eastAsia="Times New Roman" w:hAnsi="Consolas" w:cs="Times New Roman"/>
-          <w:color w:val="008013"/>
-          <w:sz w:val="20"/>
-          <w:szCs w:val="20"/>
-          <w:lang w:eastAsia="en-US" w:bidi="he-IL"/>
-        </w:rPr>
-        <w:t>, end, amplitude, etc.)</w:t>
-      </w:r>
-    </w:p>
-    <w:p>
-      <w:pPr>
-        <w:rPr>
-          <w:rFonts w:ascii="Consolas" w:eastAsia="Times New Roman" w:hAnsi="Consolas" w:cs="Times New Roman"/>
-          <w:sz w:val="20"/>
-          <w:szCs w:val="20"/>
-          <w:lang w:eastAsia="en-US" w:bidi="he-IL"/>
-        </w:rPr>
-      </w:pPr>
-      <w:r>
-        <w:rPr>
-          <w:rFonts w:ascii="Consolas" w:eastAsia="Times New Roman" w:hAnsi="Consolas" w:cs="Times New Roman"/>
-          <w:color w:val="008013"/>
-          <w:sz w:val="20"/>
-          <w:szCs w:val="20"/>
-          <w:lang w:eastAsia="en-US" w:bidi="he-IL"/>
-        </w:rPr>
-        <w:t xml:space="preserve">% </w:t>
-      </w:r>
-      <w:proofErr w:type="spellStart"/>
-      <w:proofErr w:type="gramStart"/>
-      <w:r>
-        <w:rPr>
-          <w:rFonts w:ascii="Consolas" w:eastAsia="Times New Roman" w:hAnsi="Consolas" w:cs="Times New Roman"/>
-          <w:color w:val="008013"/>
-          <w:sz w:val="20"/>
-          <w:szCs w:val="20"/>
-          <w:lang w:eastAsia="en-US" w:bidi="he-IL"/>
-        </w:rPr>
-        <w:t>ripples</w:t>
-      </w:r>
-      <w:proofErr w:type="gramEnd"/>
-      <w:r>
-        <w:rPr>
-          <w:rFonts w:ascii="Consolas" w:eastAsia="Times New Roman" w:hAnsi="Consolas" w:cs="Times New Roman"/>
-          <w:color w:val="008013"/>
-          <w:sz w:val="20"/>
-          <w:szCs w:val="20"/>
-          <w:lang w:eastAsia="en-US" w:bidi="he-IL"/>
-        </w:rPr>
-        <w:t>_stat</w:t>
-      </w:r>
-      <w:proofErr w:type="spellEnd"/>
-      <w:r>
-        <w:rPr>
-          <w:rFonts w:ascii="Consolas" w:eastAsia="Times New Roman" w:hAnsi="Consolas" w:cs="Times New Roman"/>
-          <w:color w:val="008013"/>
-          <w:sz w:val="20"/>
-          <w:szCs w:val="20"/>
-          <w:lang w:eastAsia="en-US" w:bidi="he-IL"/>
-        </w:rPr>
-        <w:t xml:space="preserve"> = statistics of excluded events</w:t>
+        <w:t>% peak, end, amplitude, etc.)</w:t>
+      </w:r>
+    </w:p>
+    <w:p>
+      <w:pPr>
+        <w:rPr>
+          <w:rFonts w:ascii="Consolas" w:eastAsia="Times New Roman" w:hAnsi="Consolas" w:cs="Times New Roman"/>
+          <w:sz w:val="20"/>
+          <w:szCs w:val="20"/>
+          <w:lang w:eastAsia="en-US" w:bidi="he-IL"/>
+        </w:rPr>
+      </w:pPr>
+      <w:r>
+        <w:rPr>
+          <w:rFonts w:ascii="Consolas" w:eastAsia="Times New Roman" w:hAnsi="Consolas" w:cs="Times New Roman"/>
+          <w:color w:val="008013"/>
+          <w:sz w:val="20"/>
+          <w:szCs w:val="20"/>
+          <w:lang w:eastAsia="en-US" w:bidi="he-IL"/>
+        </w:rPr>
+        <w:t>% ripples_stat = statistics of excluded events</w:t>
       </w:r>
     </w:p>
     <w:p>
@@ -1291,64 +849,42 @@
           <w:szCs w:val="20"/>
           <w:lang w:eastAsia="en-US" w:bidi="he-IL"/>
         </w:rPr>
-        <w:t xml:space="preserve">% Author: </w:t>
-      </w:r>
-      <w:proofErr w:type="spellStart"/>
-      <w:r>
-        <w:rPr>
-          <w:rFonts w:ascii="Consolas" w:eastAsia="Times New Roman" w:hAnsi="Consolas" w:cs="Times New Roman"/>
-          <w:color w:val="008013"/>
-          <w:sz w:val="20"/>
-          <w:szCs w:val="20"/>
-          <w:lang w:eastAsia="en-US" w:bidi="he-IL"/>
-        </w:rPr>
-        <w:t>Itzik</w:t>
-      </w:r>
-      <w:proofErr w:type="spellEnd"/>
-      <w:r>
-        <w:rPr>
-          <w:rFonts w:ascii="Consolas" w:eastAsia="Times New Roman" w:hAnsi="Consolas" w:cs="Times New Roman"/>
-          <w:color w:val="008013"/>
-          <w:sz w:val="20"/>
-          <w:szCs w:val="20"/>
-          <w:lang w:eastAsia="en-US" w:bidi="he-IL"/>
-        </w:rPr>
-        <w:t xml:space="preserve"> Norman 15/12/17</w:t>
-      </w:r>
-    </w:p>
-    <w:p>
-      <w:pPr>
-        <w:rPr>
-          <w:rFonts w:ascii="Arial" w:hAnsi="Arial" w:cs="Arial"/>
-          <w:sz w:val="18"/>
-          <w:szCs w:val="18"/>
-        </w:rPr>
-      </w:pPr>
-    </w:p>
-    <w:p>
-      <w:pPr>
-        <w:rPr>
-          <w:rFonts w:ascii="Arial" w:hAnsi="Arial" w:cs="Arial"/>
-          <w:sz w:val="18"/>
-          <w:szCs w:val="18"/>
-        </w:rPr>
-      </w:pPr>
-    </w:p>
-    <w:p>
-      <w:pPr>
-        <w:rPr>
-          <w:rFonts w:ascii="Arial" w:hAnsi="Arial" w:cs="Arial"/>
-          <w:sz w:val="18"/>
-          <w:szCs w:val="18"/>
-        </w:rPr>
-      </w:pPr>
-      <w:r>
-        <w:rPr>
-          <w:rFonts w:ascii="Arial" w:hAnsi="Arial" w:cs="Arial"/>
-          <w:sz w:val="18"/>
-          <w:szCs w:val="18"/>
-        </w:rPr>
-        <w:t>MAZE6_ER_RippleRate_psth_MGS.m</w:t>
+        <w:t>% Author: Itzik Norman 15/12/17</w:t>
+      </w:r>
+    </w:p>
+    <w:p>
+      <w:pPr>
+        <w:rPr>
+          <w:rFonts w:ascii="Arial" w:hAnsi="Arial" w:cs="Arial"/>
+          <w:sz w:val="18"/>
+          <w:szCs w:val="18"/>
+        </w:rPr>
+      </w:pPr>
+    </w:p>
+    <w:p>
+      <w:pPr>
+        <w:rPr>
+          <w:rFonts w:ascii="Arial" w:hAnsi="Arial" w:cs="Arial"/>
+          <w:sz w:val="18"/>
+          <w:szCs w:val="18"/>
+        </w:rPr>
+      </w:pPr>
+    </w:p>
+    <w:p>
+      <w:pPr>
+        <w:rPr>
+          <w:rFonts w:ascii="Arial" w:hAnsi="Arial" w:cs="Arial"/>
+          <w:sz w:val="18"/>
+          <w:szCs w:val="18"/>
+        </w:rPr>
+      </w:pPr>
+      <w:r>
+        <w:rPr>
+          <w:rFonts w:ascii="Arial" w:hAnsi="Arial" w:cs="Arial"/>
+          <w:sz w:val="18"/>
+          <w:szCs w:val="18"/>
+        </w:rPr>
+        <w:t>MAZE6_ER_RippleRate_psth.m</w:t>
       </w:r>
     </w:p>
     <w:p>
@@ -1472,7 +1008,7 @@
           <w:sz w:val="18"/>
           <w:szCs w:val="18"/>
         </w:rPr>
-        <w:t>MAZE7_erRR_traces_n7_v6.m</w:t>
+        <w:t>MAZE7_erRR_traces.m</w:t>
       </w:r>
     </w:p>
     <w:p>
@@ -1624,29 +1160,7 @@
           <w:szCs w:val="20"/>
           <w:lang w:eastAsia="en-US" w:bidi="he-IL"/>
         </w:rPr>
-        <w:t xml:space="preserve">%% This code examines OFC </w:t>
-      </w:r>
-      <w:proofErr w:type="spellStart"/>
-      <w:r>
-        <w:rPr>
-          <w:rFonts w:ascii="Consolas" w:eastAsia="Times New Roman" w:hAnsi="Consolas" w:cs="Times New Roman"/>
-          <w:color w:val="008013"/>
-          <w:sz w:val="20"/>
-          <w:szCs w:val="20"/>
-          <w:lang w:eastAsia="en-US" w:bidi="he-IL"/>
-        </w:rPr>
-        <w:t>oscill</w:t>
-      </w:r>
-      <w:proofErr w:type="spellEnd"/>
-      <w:r>
-        <w:rPr>
-          <w:rFonts w:ascii="Consolas" w:eastAsia="Times New Roman" w:hAnsi="Consolas" w:cs="Times New Roman"/>
-          <w:color w:val="008013"/>
-          <w:sz w:val="20"/>
-          <w:szCs w:val="20"/>
-          <w:lang w:eastAsia="en-US" w:bidi="he-IL"/>
-        </w:rPr>
-        <w:t xml:space="preserve"> power at the time SWR occurs in HPC.</w:t>
+        <w:t>%% This code examines OFC oscill power at the time SWR occurs in HPC.</w:t>
       </w:r>
     </w:p>
     <w:p>
@@ -1686,29 +1200,7 @@
           <w:szCs w:val="20"/>
           <w:lang w:eastAsia="en-US" w:bidi="he-IL"/>
         </w:rPr>
-        <w:t xml:space="preserve">% </w:t>
-      </w:r>
-      <w:proofErr w:type="gramStart"/>
-      <w:r>
-        <w:rPr>
-          <w:rFonts w:ascii="Consolas" w:eastAsia="Times New Roman" w:hAnsi="Consolas" w:cs="Times New Roman"/>
-          <w:color w:val="008013"/>
-          <w:sz w:val="20"/>
-          <w:szCs w:val="20"/>
-          <w:lang w:eastAsia="en-US" w:bidi="he-IL"/>
-        </w:rPr>
-        <w:t>statistical</w:t>
-      </w:r>
-      <w:proofErr w:type="gramEnd"/>
-      <w:r>
-        <w:rPr>
-          <w:rFonts w:ascii="Consolas" w:eastAsia="Times New Roman" w:hAnsi="Consolas" w:cs="Times New Roman"/>
-          <w:color w:val="008013"/>
-          <w:sz w:val="20"/>
-          <w:szCs w:val="20"/>
-          <w:lang w:eastAsia="en-US" w:bidi="he-IL"/>
-        </w:rPr>
-        <w:t xml:space="preserve"> approach:</w:t>
+        <w:t>% statistical approach:</w:t>
       </w:r>
     </w:p>
     <w:p>
@@ -1748,221 +1240,67 @@
           <w:szCs w:val="20"/>
           <w:lang w:eastAsia="en-US" w:bidi="he-IL"/>
         </w:rPr>
-        <w:t xml:space="preserve">% </w:t>
-      </w:r>
-      <w:proofErr w:type="gramStart"/>
-      <w:r>
-        <w:rPr>
-          <w:rFonts w:ascii="Consolas" w:eastAsia="Times New Roman" w:hAnsi="Consolas" w:cs="Times New Roman"/>
-          <w:color w:val="008013"/>
-          <w:sz w:val="20"/>
-          <w:szCs w:val="20"/>
-          <w:lang w:eastAsia="en-US" w:bidi="he-IL"/>
-        </w:rPr>
-        <w:t>take</w:t>
-      </w:r>
-      <w:proofErr w:type="gramEnd"/>
-      <w:r>
-        <w:rPr>
-          <w:rFonts w:ascii="Consolas" w:eastAsia="Times New Roman" w:hAnsi="Consolas" w:cs="Times New Roman"/>
-          <w:color w:val="008013"/>
-          <w:sz w:val="20"/>
-          <w:szCs w:val="20"/>
-          <w:lang w:eastAsia="en-US" w:bidi="he-IL"/>
-        </w:rPr>
-        <w:t xml:space="preserve"> OFC LFP +/= 200ms from HPC SWR peaks</w:t>
-      </w:r>
-    </w:p>
-    <w:p>
-      <w:pPr>
-        <w:rPr>
-          <w:rFonts w:ascii="Consolas" w:eastAsia="Times New Roman" w:hAnsi="Consolas" w:cs="Times New Roman"/>
-          <w:sz w:val="20"/>
-          <w:szCs w:val="20"/>
-          <w:lang w:eastAsia="en-US" w:bidi="he-IL"/>
-        </w:rPr>
-      </w:pPr>
-      <w:r>
-        <w:rPr>
-          <w:rFonts w:ascii="Consolas" w:eastAsia="Times New Roman" w:hAnsi="Consolas" w:cs="Times New Roman"/>
-          <w:color w:val="008013"/>
-          <w:sz w:val="20"/>
-          <w:szCs w:val="20"/>
-          <w:lang w:eastAsia="en-US" w:bidi="he-IL"/>
-        </w:rPr>
-        <w:t xml:space="preserve">% </w:t>
-      </w:r>
-      <w:proofErr w:type="gramStart"/>
-      <w:r>
-        <w:rPr>
-          <w:rFonts w:ascii="Consolas" w:eastAsia="Times New Roman" w:hAnsi="Consolas" w:cs="Times New Roman"/>
-          <w:color w:val="008013"/>
-          <w:sz w:val="20"/>
-          <w:szCs w:val="20"/>
-          <w:lang w:eastAsia="en-US" w:bidi="he-IL"/>
-        </w:rPr>
-        <w:t>generate</w:t>
-      </w:r>
-      <w:proofErr w:type="gramEnd"/>
-      <w:r>
-        <w:rPr>
-          <w:rFonts w:ascii="Consolas" w:eastAsia="Times New Roman" w:hAnsi="Consolas" w:cs="Times New Roman"/>
-          <w:color w:val="008013"/>
-          <w:sz w:val="20"/>
-          <w:szCs w:val="20"/>
-          <w:lang w:eastAsia="en-US" w:bidi="he-IL"/>
-        </w:rPr>
-        <w:t xml:space="preserve"> 401ms-long non-</w:t>
-      </w:r>
-      <w:proofErr w:type="spellStart"/>
-      <w:r>
-        <w:rPr>
-          <w:rFonts w:ascii="Consolas" w:eastAsia="Times New Roman" w:hAnsi="Consolas" w:cs="Times New Roman"/>
-          <w:color w:val="008013"/>
-          <w:sz w:val="20"/>
-          <w:szCs w:val="20"/>
-          <w:lang w:eastAsia="en-US" w:bidi="he-IL"/>
-        </w:rPr>
-        <w:t>swr</w:t>
-      </w:r>
-      <w:proofErr w:type="spellEnd"/>
-      <w:r>
-        <w:rPr>
-          <w:rFonts w:ascii="Consolas" w:eastAsia="Times New Roman" w:hAnsi="Consolas" w:cs="Times New Roman"/>
-          <w:color w:val="008013"/>
-          <w:sz w:val="20"/>
-          <w:szCs w:val="20"/>
-          <w:lang w:eastAsia="en-US" w:bidi="he-IL"/>
-        </w:rPr>
-        <w:t xml:space="preserve"> segments from task duration LFP</w:t>
-      </w:r>
-    </w:p>
-    <w:p>
-      <w:pPr>
-        <w:rPr>
-          <w:rFonts w:ascii="Consolas" w:eastAsia="Times New Roman" w:hAnsi="Consolas" w:cs="Times New Roman"/>
-          <w:sz w:val="20"/>
-          <w:szCs w:val="20"/>
-          <w:lang w:eastAsia="en-US" w:bidi="he-IL"/>
-        </w:rPr>
-      </w:pPr>
-      <w:r>
-        <w:rPr>
-          <w:rFonts w:ascii="Consolas" w:eastAsia="Times New Roman" w:hAnsi="Consolas" w:cs="Times New Roman"/>
-          <w:color w:val="008013"/>
-          <w:sz w:val="20"/>
-          <w:szCs w:val="20"/>
-          <w:lang w:eastAsia="en-US" w:bidi="he-IL"/>
-        </w:rPr>
-        <w:t xml:space="preserve">% </w:t>
-      </w:r>
-      <w:proofErr w:type="gramStart"/>
-      <w:r>
-        <w:rPr>
-          <w:rFonts w:ascii="Consolas" w:eastAsia="Times New Roman" w:hAnsi="Consolas" w:cs="Times New Roman"/>
-          <w:color w:val="008013"/>
-          <w:sz w:val="20"/>
-          <w:szCs w:val="20"/>
-          <w:lang w:eastAsia="en-US" w:bidi="he-IL"/>
-        </w:rPr>
-        <w:t>random</w:t>
-      </w:r>
-      <w:proofErr w:type="gramEnd"/>
-      <w:r>
-        <w:rPr>
-          <w:rFonts w:ascii="Consolas" w:eastAsia="Times New Roman" w:hAnsi="Consolas" w:cs="Times New Roman"/>
-          <w:color w:val="008013"/>
-          <w:sz w:val="20"/>
-          <w:szCs w:val="20"/>
-          <w:lang w:eastAsia="en-US" w:bidi="he-IL"/>
-        </w:rPr>
-        <w:t xml:space="preserve"> selection of non-</w:t>
-      </w:r>
-      <w:proofErr w:type="spellStart"/>
-      <w:r>
-        <w:rPr>
-          <w:rFonts w:ascii="Consolas" w:eastAsia="Times New Roman" w:hAnsi="Consolas" w:cs="Times New Roman"/>
-          <w:color w:val="008013"/>
-          <w:sz w:val="20"/>
-          <w:szCs w:val="20"/>
-          <w:lang w:eastAsia="en-US" w:bidi="he-IL"/>
-        </w:rPr>
-        <w:t>swr</w:t>
-      </w:r>
-      <w:proofErr w:type="spellEnd"/>
-      <w:r>
-        <w:rPr>
-          <w:rFonts w:ascii="Consolas" w:eastAsia="Times New Roman" w:hAnsi="Consolas" w:cs="Times New Roman"/>
-          <w:color w:val="008013"/>
-          <w:sz w:val="20"/>
-          <w:szCs w:val="20"/>
-          <w:lang w:eastAsia="en-US" w:bidi="he-IL"/>
-        </w:rPr>
-        <w:t xml:space="preserve"> segs, same # as </w:t>
-      </w:r>
-      <w:proofErr w:type="spellStart"/>
-      <w:r>
-        <w:rPr>
-          <w:rFonts w:ascii="Consolas" w:eastAsia="Times New Roman" w:hAnsi="Consolas" w:cs="Times New Roman"/>
-          <w:color w:val="008013"/>
-          <w:sz w:val="20"/>
-          <w:szCs w:val="20"/>
-          <w:lang w:eastAsia="en-US" w:bidi="he-IL"/>
-        </w:rPr>
-        <w:t>swr</w:t>
-      </w:r>
-      <w:proofErr w:type="spellEnd"/>
-      <w:r>
-        <w:rPr>
-          <w:rFonts w:ascii="Consolas" w:eastAsia="Times New Roman" w:hAnsi="Consolas" w:cs="Times New Roman"/>
-          <w:color w:val="008013"/>
-          <w:sz w:val="20"/>
-          <w:szCs w:val="20"/>
-          <w:lang w:eastAsia="en-US" w:bidi="he-IL"/>
-        </w:rPr>
-        <w:t xml:space="preserve"> segs</w:t>
-      </w:r>
-    </w:p>
-    <w:p>
-      <w:pPr>
-        <w:rPr>
-          <w:rFonts w:ascii="Consolas" w:eastAsia="Times New Roman" w:hAnsi="Consolas" w:cs="Times New Roman"/>
-          <w:sz w:val="20"/>
-          <w:szCs w:val="20"/>
-          <w:lang w:eastAsia="en-US" w:bidi="he-IL"/>
-        </w:rPr>
-      </w:pPr>
-      <w:r>
-        <w:rPr>
-          <w:rFonts w:ascii="Consolas" w:eastAsia="Times New Roman" w:hAnsi="Consolas" w:cs="Times New Roman"/>
-          <w:color w:val="008013"/>
-          <w:sz w:val="20"/>
-          <w:szCs w:val="20"/>
-          <w:lang w:eastAsia="en-US" w:bidi="he-IL"/>
-        </w:rPr>
-        <w:t xml:space="preserve">% </w:t>
-      </w:r>
-      <w:proofErr w:type="gramStart"/>
-      <w:r>
-        <w:rPr>
-          <w:rFonts w:ascii="Consolas" w:eastAsia="Times New Roman" w:hAnsi="Consolas" w:cs="Times New Roman"/>
-          <w:color w:val="008013"/>
-          <w:sz w:val="20"/>
-          <w:szCs w:val="20"/>
-          <w:lang w:eastAsia="en-US" w:bidi="he-IL"/>
-        </w:rPr>
-        <w:t>generate</w:t>
-      </w:r>
-      <w:proofErr w:type="gramEnd"/>
-      <w:r>
-        <w:rPr>
-          <w:rFonts w:ascii="Consolas" w:eastAsia="Times New Roman" w:hAnsi="Consolas" w:cs="Times New Roman"/>
-          <w:color w:val="008013"/>
-          <w:sz w:val="20"/>
-          <w:szCs w:val="20"/>
-          <w:lang w:eastAsia="en-US" w:bidi="he-IL"/>
-        </w:rPr>
-        <w:t xml:space="preserve"> channel-level t-maps for true and permuted data</w:t>
+        <w:t>% take OFC LFP +/= 200ms from HPC SWR peaks</w:t>
+      </w:r>
+    </w:p>
+    <w:p>
+      <w:pPr>
+        <w:rPr>
+          <w:rFonts w:ascii="Consolas" w:eastAsia="Times New Roman" w:hAnsi="Consolas" w:cs="Times New Roman"/>
+          <w:sz w:val="20"/>
+          <w:szCs w:val="20"/>
+          <w:lang w:eastAsia="en-US" w:bidi="he-IL"/>
+        </w:rPr>
+      </w:pPr>
+      <w:r>
+        <w:rPr>
+          <w:rFonts w:ascii="Consolas" w:eastAsia="Times New Roman" w:hAnsi="Consolas" w:cs="Times New Roman"/>
+          <w:color w:val="008013"/>
+          <w:sz w:val="20"/>
+          <w:szCs w:val="20"/>
+          <w:lang w:eastAsia="en-US" w:bidi="he-IL"/>
+        </w:rPr>
+        <w:t>% generate 401ms-long non-swr segments from task duration LFP</w:t>
+      </w:r>
+    </w:p>
+    <w:p>
+      <w:pPr>
+        <w:rPr>
+          <w:rFonts w:ascii="Consolas" w:eastAsia="Times New Roman" w:hAnsi="Consolas" w:cs="Times New Roman"/>
+          <w:sz w:val="20"/>
+          <w:szCs w:val="20"/>
+          <w:lang w:eastAsia="en-US" w:bidi="he-IL"/>
+        </w:rPr>
+      </w:pPr>
+      <w:r>
+        <w:rPr>
+          <w:rFonts w:ascii="Consolas" w:eastAsia="Times New Roman" w:hAnsi="Consolas" w:cs="Times New Roman"/>
+          <w:color w:val="008013"/>
+          <w:sz w:val="20"/>
+          <w:szCs w:val="20"/>
+          <w:lang w:eastAsia="en-US" w:bidi="he-IL"/>
+        </w:rPr>
+        <w:t>% random selection of non-swr segs, same # as swr segs</w:t>
+      </w:r>
+    </w:p>
+    <w:p>
+      <w:pPr>
+        <w:rPr>
+          <w:rFonts w:ascii="Consolas" w:eastAsia="Times New Roman" w:hAnsi="Consolas" w:cs="Times New Roman"/>
+          <w:sz w:val="20"/>
+          <w:szCs w:val="20"/>
+          <w:lang w:eastAsia="en-US" w:bidi="he-IL"/>
+        </w:rPr>
+      </w:pPr>
+      <w:r>
+        <w:rPr>
+          <w:rFonts w:ascii="Consolas" w:eastAsia="Times New Roman" w:hAnsi="Consolas" w:cs="Times New Roman"/>
+          <w:color w:val="008013"/>
+          <w:sz w:val="20"/>
+          <w:szCs w:val="20"/>
+          <w:lang w:eastAsia="en-US" w:bidi="he-IL"/>
+        </w:rPr>
+        <w:t>% generate channel-level t-maps for true and permuted data</w:t>
       </w:r>
     </w:p>
     <w:p>
@@ -2002,29 +1340,7 @@
           <w:szCs w:val="20"/>
           <w:lang w:eastAsia="en-US" w:bidi="he-IL"/>
         </w:rPr>
-        <w:t xml:space="preserve">% </w:t>
-      </w:r>
-      <w:proofErr w:type="gramStart"/>
-      <w:r>
-        <w:rPr>
-          <w:rFonts w:ascii="Consolas" w:eastAsia="Times New Roman" w:hAnsi="Consolas" w:cs="Times New Roman"/>
-          <w:color w:val="008013"/>
-          <w:sz w:val="20"/>
-          <w:szCs w:val="20"/>
-          <w:lang w:eastAsia="en-US" w:bidi="he-IL"/>
-        </w:rPr>
-        <w:t>run</w:t>
-      </w:r>
-      <w:proofErr w:type="gramEnd"/>
-      <w:r>
-        <w:rPr>
-          <w:rFonts w:ascii="Consolas" w:eastAsia="Times New Roman" w:hAnsi="Consolas" w:cs="Times New Roman"/>
-          <w:color w:val="008013"/>
-          <w:sz w:val="20"/>
-          <w:szCs w:val="20"/>
-          <w:lang w:eastAsia="en-US" w:bidi="he-IL"/>
-        </w:rPr>
-        <w:t xml:space="preserve"> mixed-model regressions that</w:t>
+        <w:t>% run mixed-model regressions that</w:t>
       </w:r>
     </w:p>
     <w:p>
@@ -2064,71 +1380,27 @@
           <w:szCs w:val="20"/>
           <w:lang w:eastAsia="en-US" w:bidi="he-IL"/>
         </w:rPr>
-        <w:t>%   2) includes (</w:t>
-      </w:r>
-      <w:proofErr w:type="spellStart"/>
-      <w:r>
-        <w:rPr>
-          <w:rFonts w:ascii="Consolas" w:eastAsia="Times New Roman" w:hAnsi="Consolas" w:cs="Times New Roman"/>
-          <w:color w:val="008013"/>
-          <w:sz w:val="20"/>
-          <w:szCs w:val="20"/>
-          <w:lang w:eastAsia="en-US" w:bidi="he-IL"/>
-        </w:rPr>
-        <w:t>chan|subj</w:t>
-      </w:r>
-      <w:proofErr w:type="spellEnd"/>
-      <w:r>
-        <w:rPr>
-          <w:rFonts w:ascii="Consolas" w:eastAsia="Times New Roman" w:hAnsi="Consolas" w:cs="Times New Roman"/>
-          <w:color w:val="008013"/>
-          <w:sz w:val="20"/>
-          <w:szCs w:val="20"/>
-          <w:lang w:eastAsia="en-US" w:bidi="he-IL"/>
-        </w:rPr>
-        <w:t>)</w:t>
-      </w:r>
-    </w:p>
-    <w:p>
-      <w:pPr>
-        <w:rPr>
-          <w:rFonts w:ascii="Consolas" w:eastAsia="Times New Roman" w:hAnsi="Consolas" w:cs="Times New Roman"/>
-          <w:sz w:val="20"/>
-          <w:szCs w:val="20"/>
-          <w:lang w:eastAsia="en-US" w:bidi="he-IL"/>
-        </w:rPr>
-      </w:pPr>
-      <w:r>
-        <w:rPr>
-          <w:rFonts w:ascii="Consolas" w:eastAsia="Times New Roman" w:hAnsi="Consolas" w:cs="Times New Roman"/>
-          <w:color w:val="008013"/>
-          <w:sz w:val="20"/>
-          <w:szCs w:val="20"/>
-          <w:lang w:eastAsia="en-US" w:bidi="he-IL"/>
-        </w:rPr>
-        <w:t xml:space="preserve">% </w:t>
-      </w:r>
-      <w:proofErr w:type="gramStart"/>
-      <w:r>
-        <w:rPr>
-          <w:rFonts w:ascii="Consolas" w:eastAsia="Times New Roman" w:hAnsi="Consolas" w:cs="Times New Roman"/>
-          <w:color w:val="008013"/>
-          <w:sz w:val="20"/>
-          <w:szCs w:val="20"/>
-          <w:lang w:eastAsia="en-US" w:bidi="he-IL"/>
-        </w:rPr>
-        <w:t>on</w:t>
-      </w:r>
-      <w:proofErr w:type="gramEnd"/>
-      <w:r>
-        <w:rPr>
-          <w:rFonts w:ascii="Consolas" w:eastAsia="Times New Roman" w:hAnsi="Consolas" w:cs="Times New Roman"/>
-          <w:color w:val="008013"/>
-          <w:sz w:val="20"/>
-          <w:szCs w:val="20"/>
-          <w:lang w:eastAsia="en-US" w:bidi="he-IL"/>
-        </w:rPr>
-        <w:t xml:space="preserve"> true t-maps and permuted t-maps</w:t>
+        <w:t>%   2) includes (chan|subj)</w:t>
+      </w:r>
+    </w:p>
+    <w:p>
+      <w:pPr>
+        <w:rPr>
+          <w:rFonts w:ascii="Consolas" w:eastAsia="Times New Roman" w:hAnsi="Consolas" w:cs="Times New Roman"/>
+          <w:sz w:val="20"/>
+          <w:szCs w:val="20"/>
+          <w:lang w:eastAsia="en-US" w:bidi="he-IL"/>
+        </w:rPr>
+      </w:pPr>
+      <w:r>
+        <w:rPr>
+          <w:rFonts w:ascii="Consolas" w:eastAsia="Times New Roman" w:hAnsi="Consolas" w:cs="Times New Roman"/>
+          <w:color w:val="008013"/>
+          <w:sz w:val="20"/>
+          <w:szCs w:val="20"/>
+          <w:lang w:eastAsia="en-US" w:bidi="he-IL"/>
+        </w:rPr>
+        <w:t>% on true t-maps and permuted t-maps</w:t>
       </w:r>
     </w:p>
     <w:p>
@@ -2168,29 +1440,7 @@
           <w:szCs w:val="20"/>
           <w:lang w:eastAsia="en-US" w:bidi="he-IL"/>
         </w:rPr>
-        <w:t xml:space="preserve">% </w:t>
-      </w:r>
-      <w:proofErr w:type="gramStart"/>
-      <w:r>
-        <w:rPr>
-          <w:rFonts w:ascii="Consolas" w:eastAsia="Times New Roman" w:hAnsi="Consolas" w:cs="Times New Roman"/>
-          <w:color w:val="008013"/>
-          <w:sz w:val="20"/>
-          <w:szCs w:val="20"/>
-          <w:lang w:eastAsia="en-US" w:bidi="he-IL"/>
-        </w:rPr>
-        <w:t>statistically</w:t>
-      </w:r>
-      <w:proofErr w:type="gramEnd"/>
-      <w:r>
-        <w:rPr>
-          <w:rFonts w:ascii="Consolas" w:eastAsia="Times New Roman" w:hAnsi="Consolas" w:cs="Times New Roman"/>
-          <w:color w:val="008013"/>
-          <w:sz w:val="20"/>
-          <w:szCs w:val="20"/>
-          <w:lang w:eastAsia="en-US" w:bidi="he-IL"/>
-        </w:rPr>
-        <w:t xml:space="preserve"> significant intercept and cluster size</w:t>
+        <w:t>% statistically significant intercept and cluster size</w:t>
       </w:r>
     </w:p>
     <w:p>
@@ -2345,6 +1595,7 @@
     <w:lsdException w:name="HTML Sample" w:semiHidden="1" w:unhideWhenUsed="1"/>
     <w:lsdException w:name="HTML Typewriter" w:semiHidden="1" w:unhideWhenUsed="1"/>
     <w:lsdException w:name="HTML Variable" w:semiHidden="1" w:unhideWhenUsed="1"/>
+    <w:lsdException w:name="Normal Table" w:semiHidden="1" w:unhideWhenUsed="1"/>
     <w:lsdException w:name="annotation subject" w:semiHidden="1" w:unhideWhenUsed="1"/>
     <w:lsdException w:name="No List" w:semiHidden="1" w:unhideWhenUsed="1"/>
     <w:lsdException w:name="Outline List 1" w:semiHidden="1" w:unhideWhenUsed="1"/>
@@ -2391,8 +1642,10 @@
     <w:lsdException w:name="Table Subtle 2" w:semiHidden="1" w:unhideWhenUsed="1"/>
     <w:lsdException w:name="Table Web 1" w:semiHidden="1" w:unhideWhenUsed="1"/>
     <w:lsdException w:name="Table Web 2" w:semiHidden="1" w:unhideWhenUsed="1"/>
+    <w:lsdException w:name="Table Web 3" w:semiHidden="1" w:unhideWhenUsed="1"/>
     <w:lsdException w:name="Balloon Text" w:semiHidden="1" w:unhideWhenUsed="1"/>
     <w:lsdException w:name="Table Grid" w:uiPriority="39"/>
+    <w:lsdException w:name="Table Theme" w:semiHidden="1" w:unhideWhenUsed="1"/>
     <w:lsdException w:name="Placeholder Text" w:semiHidden="1"/>
     <w:lsdException w:name="No Spacing" w:uiPriority="1" w:qFormat="1"/>
     <w:lsdException w:name="Light Shading" w:uiPriority="60"/>

</xml_diff>

<commit_message>
Updates - July 15
Adding STATS for ripple-locked OFC power
</commit_message>
<xml_diff>
--- a/README.docx
+++ b/README.docx
@@ -373,7 +373,27 @@
           <w:szCs w:val="20"/>
           <w:lang w:eastAsia="en-US" w:bidi="he-IL"/>
         </w:rPr>
-        <w:t>% (2) common average of all iEEG cahnnels (filtered between 70-180 Hz for control detection)</w:t>
+        <w:t>% (2) common average of all iEEG c</w:t>
+      </w:r>
+      <w:r>
+        <w:rPr>
+          <w:rFonts w:ascii="Consolas" w:eastAsia="Times New Roman" w:hAnsi="Consolas" w:cs="Times New Roman"/>
+          <w:color w:val="008013"/>
+          <w:sz w:val="20"/>
+          <w:szCs w:val="20"/>
+          <w:lang w:eastAsia="en-US" w:bidi="he-IL"/>
+        </w:rPr>
+        <w:t>ha</w:t>
+      </w:r>
+      <w:r>
+        <w:rPr>
+          <w:rFonts w:ascii="Consolas" w:eastAsia="Times New Roman" w:hAnsi="Consolas" w:cs="Times New Roman"/>
+          <w:color w:val="008013"/>
+          <w:sz w:val="20"/>
+          <w:szCs w:val="20"/>
+          <w:lang w:eastAsia="en-US" w:bidi="he-IL"/>
+        </w:rPr>
+        <w:t>nnels (filtered between 70-180 Hz for control detection)</w:t>
       </w:r>
     </w:p>
     <w:p>
@@ -469,8 +489,58 @@
           <w:szCs w:val="20"/>
           <w:lang w:eastAsia="en-US" w:bidi="he-IL"/>
         </w:rPr>
-        <w:t>% Detecting ripples based on Stark et al. 2014 (Neuron) method.</w:t>
-      </w:r>
+        <w:t>% Detecting ripples based on Stark et al. 2014 (Neuron) method</w:t>
+      </w:r>
+      <w:r>
+        <w:rPr>
+          <w:rFonts w:ascii="Consolas" w:eastAsia="Times New Roman" w:hAnsi="Consolas" w:cs="Times New Roman"/>
+          <w:color w:val="008013"/>
+          <w:sz w:val="20"/>
+          <w:szCs w:val="20"/>
+          <w:lang w:eastAsia="en-US" w:bidi="he-IL"/>
+        </w:rPr>
+        <w:t xml:space="preserve"> with </w:t>
+      </w:r>
+      <w:r>
+        <w:rPr>
+          <w:rFonts w:ascii="Consolas" w:eastAsia="Times New Roman" w:hAnsi="Consolas" w:cs="Times New Roman"/>
+          <w:color w:val="008013"/>
+          <w:sz w:val="20"/>
+          <w:szCs w:val="20"/>
+          <w:lang w:eastAsia="en-US" w:bidi="he-IL"/>
+        </w:rPr>
+        <w:t>Itzik Norman</w:t>
+      </w:r>
+      <w:r>
+        <w:rPr>
+          <w:rFonts w:ascii="Consolas" w:eastAsia="Times New Roman" w:hAnsi="Consolas" w:cs="Times New Roman"/>
+          <w:color w:val="008013"/>
+          <w:sz w:val="20"/>
+          <w:szCs w:val="20"/>
+          <w:lang w:eastAsia="en-US" w:bidi="he-IL"/>
+        </w:rPr>
+        <w:t xml:space="preserve">’s adjustments published on </w:t>
+      </w:r>
+      <w:r>
+        <w:rPr>
+          <w:rFonts w:ascii="Consolas" w:eastAsia="Times New Roman" w:hAnsi="Consolas" w:cs="Times New Roman"/>
+          <w:color w:val="008013"/>
+          <w:sz w:val="20"/>
+          <w:szCs w:val="20"/>
+          <w:lang w:eastAsia="en-US" w:bidi="he-IL"/>
+        </w:rPr>
+        <w:t>15/12/17</w:t>
+      </w:r>
+    </w:p>
+    <w:p>
+      <w:pPr>
+        <w:rPr>
+          <w:rFonts w:ascii="Consolas" w:eastAsia="Times New Roman" w:hAnsi="Consolas" w:cs="Times New Roman"/>
+          <w:sz w:val="20"/>
+          <w:szCs w:val="20"/>
+          <w:lang w:eastAsia="en-US" w:bidi="he-IL"/>
+        </w:rPr>
+      </w:pPr>
     </w:p>
     <w:p>
       <w:pPr>
@@ -669,27 +739,67 @@
           <w:szCs w:val="20"/>
           <w:lang w:eastAsia="en-US" w:bidi="he-IL"/>
         </w:rPr>
-        <w:t>% noise_ch = normalized squared bandpassed LFP signal from channels to exclude global artefacts identifed as rippples</w:t>
-      </w:r>
-    </w:p>
-    <w:p>
-      <w:pPr>
-        <w:rPr>
-          <w:rFonts w:ascii="Consolas" w:eastAsia="Times New Roman" w:hAnsi="Consolas" w:cs="Times New Roman"/>
-          <w:sz w:val="20"/>
-          <w:szCs w:val="20"/>
-          <w:lang w:eastAsia="en-US" w:bidi="he-IL"/>
-        </w:rPr>
-      </w:pPr>
-      <w:r>
-        <w:rPr>
-          <w:rFonts w:ascii="Consolas" w:eastAsia="Times New Roman" w:hAnsi="Consolas" w:cs="Times New Roman"/>
-          <w:color w:val="008013"/>
-          <w:sz w:val="20"/>
-          <w:szCs w:val="20"/>
-          <w:lang w:eastAsia="en-US" w:bidi="he-IL"/>
-        </w:rPr>
-        <w:t>% IED_ch = normalized squared bandpassed LFP signal from channel to exclude IEDs that were identifed as rippples</w:t>
+        <w:t>% noise_ch = normalized squared bandpassed LFP signal from channels to exclude global artefacts identif</w:t>
+      </w:r>
+      <w:r>
+        <w:rPr>
+          <w:rFonts w:ascii="Consolas" w:eastAsia="Times New Roman" w:hAnsi="Consolas" w:cs="Times New Roman"/>
+          <w:color w:val="008013"/>
+          <w:sz w:val="20"/>
+          <w:szCs w:val="20"/>
+          <w:lang w:eastAsia="en-US" w:bidi="he-IL"/>
+        </w:rPr>
+        <w:t>i</w:t>
+      </w:r>
+      <w:r>
+        <w:rPr>
+          <w:rFonts w:ascii="Consolas" w:eastAsia="Times New Roman" w:hAnsi="Consolas" w:cs="Times New Roman"/>
+          <w:color w:val="008013"/>
+          <w:sz w:val="20"/>
+          <w:szCs w:val="20"/>
+          <w:lang w:eastAsia="en-US" w:bidi="he-IL"/>
+        </w:rPr>
+        <w:t>ed as ripples</w:t>
+      </w:r>
+    </w:p>
+    <w:p>
+      <w:pPr>
+        <w:rPr>
+          <w:rFonts w:ascii="Consolas" w:eastAsia="Times New Roman" w:hAnsi="Consolas" w:cs="Times New Roman"/>
+          <w:sz w:val="20"/>
+          <w:szCs w:val="20"/>
+          <w:lang w:eastAsia="en-US" w:bidi="he-IL"/>
+        </w:rPr>
+      </w:pPr>
+      <w:r>
+        <w:rPr>
+          <w:rFonts w:ascii="Consolas" w:eastAsia="Times New Roman" w:hAnsi="Consolas" w:cs="Times New Roman"/>
+          <w:color w:val="008013"/>
+          <w:sz w:val="20"/>
+          <w:szCs w:val="20"/>
+          <w:lang w:eastAsia="en-US" w:bidi="he-IL"/>
+        </w:rPr>
+        <w:t>% IED_ch = normalized squared bandpassed LFP signal from channel to exclude IEDs that were identif</w:t>
+      </w:r>
+      <w:r>
+        <w:rPr>
+          <w:rFonts w:ascii="Consolas" w:eastAsia="Times New Roman" w:hAnsi="Consolas" w:cs="Times New Roman"/>
+          <w:color w:val="008013"/>
+          <w:sz w:val="20"/>
+          <w:szCs w:val="20"/>
+          <w:lang w:eastAsia="en-US" w:bidi="he-IL"/>
+        </w:rPr>
+        <w:t>i</w:t>
+      </w:r>
+      <w:r>
+        <w:rPr>
+          <w:rFonts w:ascii="Consolas" w:eastAsia="Times New Roman" w:hAnsi="Consolas" w:cs="Times New Roman"/>
+          <w:color w:val="008013"/>
+          <w:sz w:val="20"/>
+          <w:szCs w:val="20"/>
+          <w:lang w:eastAsia="en-US" w:bidi="he-IL"/>
+        </w:rPr>
+        <w:t>ed as ripples</w:t>
       </w:r>
     </w:p>
     <w:p>
@@ -841,16 +951,6 @@
           <w:lang w:eastAsia="en-US" w:bidi="he-IL"/>
         </w:rPr>
       </w:pPr>
-      <w:r>
-        <w:rPr>
-          <w:rFonts w:ascii="Consolas" w:eastAsia="Times New Roman" w:hAnsi="Consolas" w:cs="Times New Roman"/>
-          <w:color w:val="008013"/>
-          <w:sz w:val="20"/>
-          <w:szCs w:val="20"/>
-          <w:lang w:eastAsia="en-US" w:bidi="he-IL"/>
-        </w:rPr>
-        <w:t>% Author: Itzik Norman 15/12/17</w:t>
-      </w:r>
     </w:p>
     <w:p>
       <w:pPr>
@@ -869,22 +969,102 @@
           <w:szCs w:val="18"/>
         </w:rPr>
       </w:pPr>
-    </w:p>
-    <w:p>
-      <w:pPr>
+      <w:r>
         <w:rPr>
           <w:rFonts w:ascii="Arial" w:hAnsi="Arial" w:cs="Arial"/>
           <w:sz w:val="18"/>
           <w:szCs w:val="18"/>
         </w:rPr>
-      </w:pPr>
-      <w:r>
+        <w:t>MAZE6_ER_RippleRate_psth.m</w:t>
+      </w:r>
+    </w:p>
+    <w:p>
+      <w:pPr>
         <w:rPr>
           <w:rFonts w:ascii="Arial" w:hAnsi="Arial" w:cs="Arial"/>
           <w:sz w:val="18"/>
           <w:szCs w:val="18"/>
         </w:rPr>
-        <w:t>MAZE6_ER_RippleRate_psth.m</w:t>
+      </w:pPr>
+    </w:p>
+    <w:p>
+      <w:pPr>
+        <w:rPr>
+          <w:rFonts w:ascii="Consolas" w:eastAsia="Times New Roman" w:hAnsi="Consolas" w:cs="Times New Roman"/>
+          <w:sz w:val="20"/>
+          <w:szCs w:val="20"/>
+          <w:lang w:eastAsia="en-US" w:bidi="he-IL"/>
+        </w:rPr>
+      </w:pPr>
+      <w:r>
+        <w:rPr>
+          <w:rFonts w:ascii="Consolas" w:eastAsia="Times New Roman" w:hAnsi="Consolas" w:cs="Times New Roman"/>
+          <w:color w:val="008013"/>
+          <w:sz w:val="20"/>
+          <w:szCs w:val="20"/>
+          <w:lang w:eastAsia="en-US" w:bidi="he-IL"/>
+        </w:rPr>
+        <w:t>%</w:t>
+      </w:r>
+      <w:r>
+        <w:rPr>
+          <w:rFonts w:ascii="Consolas" w:eastAsia="Times New Roman" w:hAnsi="Consolas" w:cs="Times New Roman"/>
+          <w:color w:val="008013"/>
+          <w:sz w:val="20"/>
+          <w:szCs w:val="20"/>
+          <w:lang w:eastAsia="en-US" w:bidi="he-IL"/>
+        </w:rPr>
+        <w:t>%</w:t>
+      </w:r>
+      <w:r>
+        <w:rPr>
+          <w:rFonts w:ascii="Consolas" w:eastAsia="Times New Roman" w:hAnsi="Consolas" w:cs="Times New Roman"/>
+          <w:color w:val="008013"/>
+          <w:sz w:val="20"/>
+          <w:szCs w:val="20"/>
+          <w:lang w:eastAsia="en-US" w:bidi="he-IL"/>
+        </w:rPr>
+        <w:t xml:space="preserve"> obtain event-related ripple rats using PSTH (centering bins around the</w:t>
+      </w:r>
+    </w:p>
+    <w:p>
+      <w:pPr>
+        <w:rPr>
+          <w:rFonts w:ascii="Consolas" w:eastAsia="Times New Roman" w:hAnsi="Consolas" w:cs="Times New Roman"/>
+          <w:sz w:val="20"/>
+          <w:szCs w:val="20"/>
+          <w:lang w:eastAsia="en-US" w:bidi="he-IL"/>
+        </w:rPr>
+      </w:pPr>
+      <w:r>
+        <w:rPr>
+          <w:rFonts w:ascii="Consolas" w:eastAsia="Times New Roman" w:hAnsi="Consolas" w:cs="Times New Roman"/>
+          <w:color w:val="008013"/>
+          <w:sz w:val="20"/>
+          <w:szCs w:val="20"/>
+          <w:lang w:eastAsia="en-US" w:bidi="he-IL"/>
+        </w:rPr>
+        <w:t>%</w:t>
+      </w:r>
+      <w:r>
+        <w:rPr>
+          <w:rFonts w:ascii="Consolas" w:eastAsia="Times New Roman" w:hAnsi="Consolas" w:cs="Times New Roman"/>
+          <w:color w:val="008013"/>
+          <w:sz w:val="20"/>
+          <w:szCs w:val="20"/>
+          <w:lang w:eastAsia="en-US" w:bidi="he-IL"/>
+        </w:rPr>
+        <w:t>%</w:t>
+      </w:r>
+      <w:r>
+        <w:rPr>
+          <w:rFonts w:ascii="Consolas" w:eastAsia="Times New Roman" w:hAnsi="Consolas" w:cs="Times New Roman"/>
+          <w:color w:val="008013"/>
+          <w:sz w:val="20"/>
+          <w:szCs w:val="20"/>
+          <w:lang w:eastAsia="en-US" w:bidi="he-IL"/>
+        </w:rPr>
+        <w:t xml:space="preserve"> the event of interest)</w:t>
       </w:r>
     </w:p>
     <w:p>
@@ -899,86 +1079,6 @@
     <w:p>
       <w:pPr>
         <w:rPr>
-          <w:rFonts w:ascii="Consolas" w:eastAsia="Times New Roman" w:hAnsi="Consolas" w:cs="Times New Roman"/>
-          <w:sz w:val="20"/>
-          <w:szCs w:val="20"/>
-          <w:lang w:eastAsia="en-US" w:bidi="he-IL"/>
-        </w:rPr>
-      </w:pPr>
-      <w:r>
-        <w:rPr>
-          <w:rFonts w:ascii="Consolas" w:eastAsia="Times New Roman" w:hAnsi="Consolas" w:cs="Times New Roman"/>
-          <w:color w:val="008013"/>
-          <w:sz w:val="20"/>
-          <w:szCs w:val="20"/>
-          <w:lang w:eastAsia="en-US" w:bidi="he-IL"/>
-        </w:rPr>
-        <w:t>%</w:t>
-      </w:r>
-      <w:r>
-        <w:rPr>
-          <w:rFonts w:ascii="Consolas" w:eastAsia="Times New Roman" w:hAnsi="Consolas" w:cs="Times New Roman"/>
-          <w:color w:val="008013"/>
-          <w:sz w:val="20"/>
-          <w:szCs w:val="20"/>
-          <w:lang w:eastAsia="en-US" w:bidi="he-IL"/>
-        </w:rPr>
-        <w:t>%</w:t>
-      </w:r>
-      <w:r>
-        <w:rPr>
-          <w:rFonts w:ascii="Consolas" w:eastAsia="Times New Roman" w:hAnsi="Consolas" w:cs="Times New Roman"/>
-          <w:color w:val="008013"/>
-          <w:sz w:val="20"/>
-          <w:szCs w:val="20"/>
-          <w:lang w:eastAsia="en-US" w:bidi="he-IL"/>
-        </w:rPr>
-        <w:t xml:space="preserve"> obtain event-related ripple rats using PSTH (centering bins around the</w:t>
-      </w:r>
-    </w:p>
-    <w:p>
-      <w:pPr>
-        <w:rPr>
-          <w:rFonts w:ascii="Consolas" w:eastAsia="Times New Roman" w:hAnsi="Consolas" w:cs="Times New Roman"/>
-          <w:sz w:val="20"/>
-          <w:szCs w:val="20"/>
-          <w:lang w:eastAsia="en-US" w:bidi="he-IL"/>
-        </w:rPr>
-      </w:pPr>
-      <w:r>
-        <w:rPr>
-          <w:rFonts w:ascii="Consolas" w:eastAsia="Times New Roman" w:hAnsi="Consolas" w:cs="Times New Roman"/>
-          <w:color w:val="008013"/>
-          <w:sz w:val="20"/>
-          <w:szCs w:val="20"/>
-          <w:lang w:eastAsia="en-US" w:bidi="he-IL"/>
-        </w:rPr>
-        <w:t>%</w:t>
-      </w:r>
-      <w:r>
-        <w:rPr>
-          <w:rFonts w:ascii="Consolas" w:eastAsia="Times New Roman" w:hAnsi="Consolas" w:cs="Times New Roman"/>
-          <w:color w:val="008013"/>
-          <w:sz w:val="20"/>
-          <w:szCs w:val="20"/>
-          <w:lang w:eastAsia="en-US" w:bidi="he-IL"/>
-        </w:rPr>
-        <w:t>%</w:t>
-      </w:r>
-      <w:r>
-        <w:rPr>
-          <w:rFonts w:ascii="Consolas" w:eastAsia="Times New Roman" w:hAnsi="Consolas" w:cs="Times New Roman"/>
-          <w:color w:val="008013"/>
-          <w:sz w:val="20"/>
-          <w:szCs w:val="20"/>
-          <w:lang w:eastAsia="en-US" w:bidi="he-IL"/>
-        </w:rPr>
-        <w:t xml:space="preserve"> the event of interest)</w:t>
-      </w:r>
-    </w:p>
-    <w:p>
-      <w:pPr>
-        <w:rPr>
           <w:rFonts w:ascii="Arial" w:hAnsi="Arial" w:cs="Arial"/>
           <w:sz w:val="18"/>
           <w:szCs w:val="18"/>
@@ -993,73 +1093,73 @@
           <w:szCs w:val="18"/>
         </w:rPr>
       </w:pPr>
-    </w:p>
-    <w:p>
-      <w:pPr>
+      <w:r>
         <w:rPr>
           <w:rFonts w:ascii="Arial" w:hAnsi="Arial" w:cs="Arial"/>
           <w:sz w:val="18"/>
           <w:szCs w:val="18"/>
         </w:rPr>
-      </w:pPr>
-      <w:r>
+        <w:t>MAZE7_erRR_traces.m</w:t>
+      </w:r>
+    </w:p>
+    <w:p>
+      <w:pPr>
+        <w:rPr>
+          <w:rFonts w:ascii="Consolas" w:eastAsia="Times New Roman" w:hAnsi="Consolas" w:cs="Times New Roman"/>
+          <w:sz w:val="20"/>
+          <w:szCs w:val="20"/>
+          <w:lang w:eastAsia="en-US" w:bidi="he-IL"/>
+        </w:rPr>
+      </w:pPr>
+      <w:r>
+        <w:rPr>
+          <w:rFonts w:ascii="Consolas" w:eastAsia="Times New Roman" w:hAnsi="Consolas" w:cs="Times New Roman"/>
+          <w:color w:val="008013"/>
+          <w:sz w:val="20"/>
+          <w:szCs w:val="20"/>
+          <w:lang w:eastAsia="en-US" w:bidi="he-IL"/>
+        </w:rPr>
+        <w:t xml:space="preserve">%% </w:t>
+      </w:r>
+      <w:r>
+        <w:rPr>
+          <w:rFonts w:ascii="Consolas" w:eastAsia="Times New Roman" w:hAnsi="Consolas" w:cs="Times New Roman"/>
+          <w:color w:val="008013"/>
+          <w:sz w:val="20"/>
+          <w:szCs w:val="20"/>
+          <w:lang w:eastAsia="en-US" w:bidi="he-IL"/>
+        </w:rPr>
+        <w:t xml:space="preserve">Calculate </w:t>
+      </w:r>
+      <w:r>
+        <w:rPr>
+          <w:rFonts w:ascii="Consolas" w:eastAsia="Times New Roman" w:hAnsi="Consolas" w:cs="Times New Roman"/>
+          <w:color w:val="008013"/>
+          <w:sz w:val="20"/>
+          <w:szCs w:val="20"/>
+          <w:lang w:eastAsia="en-US" w:bidi="he-IL"/>
+        </w:rPr>
+        <w:t xml:space="preserve">grand-average </w:t>
+      </w:r>
+      <w:r>
+        <w:rPr>
+          <w:rFonts w:ascii="Consolas" w:eastAsia="Times New Roman" w:hAnsi="Consolas" w:cs="Times New Roman"/>
+          <w:color w:val="008013"/>
+          <w:sz w:val="20"/>
+          <w:szCs w:val="20"/>
+          <w:lang w:eastAsia="en-US" w:bidi="he-IL"/>
+        </w:rPr>
+        <w:t xml:space="preserve">of ripple rates, shuffling procedure against a surrogate </w:t>
+      </w:r>
+    </w:p>
+    <w:p>
+      <w:pPr>
         <w:rPr>
           <w:rFonts w:ascii="Arial" w:hAnsi="Arial" w:cs="Arial"/>
           <w:sz w:val="18"/>
           <w:szCs w:val="18"/>
         </w:rPr>
-        <w:t>MAZE7_erRR_traces.m</w:t>
-      </w:r>
-    </w:p>
-    <w:p>
-      <w:pPr>
-        <w:rPr>
-          <w:rFonts w:ascii="Consolas" w:eastAsia="Times New Roman" w:hAnsi="Consolas" w:cs="Times New Roman"/>
-          <w:sz w:val="20"/>
-          <w:szCs w:val="20"/>
-          <w:lang w:eastAsia="en-US" w:bidi="he-IL"/>
-        </w:rPr>
-      </w:pPr>
-      <w:r>
-        <w:rPr>
-          <w:rFonts w:ascii="Consolas" w:eastAsia="Times New Roman" w:hAnsi="Consolas" w:cs="Times New Roman"/>
-          <w:color w:val="008013"/>
-          <w:sz w:val="20"/>
-          <w:szCs w:val="20"/>
-          <w:lang w:eastAsia="en-US" w:bidi="he-IL"/>
-        </w:rPr>
-        <w:t xml:space="preserve">%% </w:t>
-      </w:r>
-      <w:r>
-        <w:rPr>
-          <w:rFonts w:ascii="Consolas" w:eastAsia="Times New Roman" w:hAnsi="Consolas" w:cs="Times New Roman"/>
-          <w:color w:val="008013"/>
-          <w:sz w:val="20"/>
-          <w:szCs w:val="20"/>
-          <w:lang w:eastAsia="en-US" w:bidi="he-IL"/>
-        </w:rPr>
-        <w:t xml:space="preserve">Calculate </w:t>
-      </w:r>
-      <w:r>
-        <w:rPr>
-          <w:rFonts w:ascii="Consolas" w:eastAsia="Times New Roman" w:hAnsi="Consolas" w:cs="Times New Roman"/>
-          <w:color w:val="008013"/>
-          <w:sz w:val="20"/>
-          <w:szCs w:val="20"/>
-          <w:lang w:eastAsia="en-US" w:bidi="he-IL"/>
-        </w:rPr>
-        <w:t xml:space="preserve">grand-average </w:t>
-      </w:r>
-      <w:r>
-        <w:rPr>
-          <w:rFonts w:ascii="Consolas" w:eastAsia="Times New Roman" w:hAnsi="Consolas" w:cs="Times New Roman"/>
-          <w:color w:val="008013"/>
-          <w:sz w:val="20"/>
-          <w:szCs w:val="20"/>
-          <w:lang w:eastAsia="en-US" w:bidi="he-IL"/>
-        </w:rPr>
-        <w:t xml:space="preserve">of ripple rates, shuffling procedure against a surrogate </w:t>
-      </w:r>
+      </w:pPr>
     </w:p>
     <w:p>
       <w:pPr>
@@ -1069,21 +1169,12 @@
           <w:szCs w:val="18"/>
         </w:rPr>
       </w:pPr>
-    </w:p>
-    <w:p>
-      <w:pPr>
+      <w:r>
         <w:rPr>
           <w:rFonts w:ascii="Arial" w:hAnsi="Arial" w:cs="Arial"/>
           <w:sz w:val="18"/>
           <w:szCs w:val="18"/>
         </w:rPr>
-      </w:pPr>
-      <w:r>
-        <w:rPr>
-          <w:rFonts w:ascii="Arial" w:hAnsi="Arial" w:cs="Arial"/>
-          <w:sz w:val="18"/>
-          <w:szCs w:val="18"/>
-        </w:rPr>
         <w:t>MAZE9_SpectralDecomposition.m</w:t>
       </w:r>
     </w:p>
@@ -1104,6 +1195,7 @@
           <w:szCs w:val="20"/>
           <w:lang w:eastAsia="en-US" w:bidi="he-IL"/>
         </w:rPr>
+        <w:lastRenderedPageBreak/>
         <w:t>%% run spectral decomposition</w:t>
       </w:r>
     </w:p>
@@ -1200,7 +1292,27 @@
           <w:szCs w:val="20"/>
           <w:lang w:eastAsia="en-US" w:bidi="he-IL"/>
         </w:rPr>
-        <w:t>% statistical approach:</w:t>
+        <w:t xml:space="preserve">% </w:t>
+      </w:r>
+      <w:r>
+        <w:rPr>
+          <w:rFonts w:ascii="Consolas" w:eastAsia="Times New Roman" w:hAnsi="Consolas" w:cs="Times New Roman"/>
+          <w:color w:val="008013"/>
+          <w:sz w:val="20"/>
+          <w:szCs w:val="20"/>
+          <w:lang w:eastAsia="en-US" w:bidi="he-IL"/>
+        </w:rPr>
+        <w:t>Statistical</w:t>
+      </w:r>
+      <w:r>
+        <w:rPr>
+          <w:rFonts w:ascii="Consolas" w:eastAsia="Times New Roman" w:hAnsi="Consolas" w:cs="Times New Roman"/>
+          <w:color w:val="008013"/>
+          <w:sz w:val="20"/>
+          <w:szCs w:val="20"/>
+          <w:lang w:eastAsia="en-US" w:bidi="he-IL"/>
+        </w:rPr>
+        <w:t xml:space="preserve"> approach:</w:t>
       </w:r>
     </w:p>
     <w:p>
@@ -1240,67 +1352,147 @@
           <w:szCs w:val="20"/>
           <w:lang w:eastAsia="en-US" w:bidi="he-IL"/>
         </w:rPr>
-        <w:t>% take OFC LFP +/= 200ms from HPC SWR peaks</w:t>
-      </w:r>
-    </w:p>
-    <w:p>
-      <w:pPr>
-        <w:rPr>
-          <w:rFonts w:ascii="Consolas" w:eastAsia="Times New Roman" w:hAnsi="Consolas" w:cs="Times New Roman"/>
-          <w:sz w:val="20"/>
-          <w:szCs w:val="20"/>
-          <w:lang w:eastAsia="en-US" w:bidi="he-IL"/>
-        </w:rPr>
-      </w:pPr>
-      <w:r>
-        <w:rPr>
-          <w:rFonts w:ascii="Consolas" w:eastAsia="Times New Roman" w:hAnsi="Consolas" w:cs="Times New Roman"/>
-          <w:color w:val="008013"/>
-          <w:sz w:val="20"/>
-          <w:szCs w:val="20"/>
-          <w:lang w:eastAsia="en-US" w:bidi="he-IL"/>
-        </w:rPr>
-        <w:t>% generate 401ms-long non-swr segments from task duration LFP</w:t>
-      </w:r>
-    </w:p>
-    <w:p>
-      <w:pPr>
-        <w:rPr>
-          <w:rFonts w:ascii="Consolas" w:eastAsia="Times New Roman" w:hAnsi="Consolas" w:cs="Times New Roman"/>
-          <w:sz w:val="20"/>
-          <w:szCs w:val="20"/>
-          <w:lang w:eastAsia="en-US" w:bidi="he-IL"/>
-        </w:rPr>
-      </w:pPr>
-      <w:r>
-        <w:rPr>
-          <w:rFonts w:ascii="Consolas" w:eastAsia="Times New Roman" w:hAnsi="Consolas" w:cs="Times New Roman"/>
-          <w:color w:val="008013"/>
-          <w:sz w:val="20"/>
-          <w:szCs w:val="20"/>
-          <w:lang w:eastAsia="en-US" w:bidi="he-IL"/>
-        </w:rPr>
-        <w:t>% random selection of non-swr segs, same # as swr segs</w:t>
-      </w:r>
-    </w:p>
-    <w:p>
-      <w:pPr>
-        <w:rPr>
-          <w:rFonts w:ascii="Consolas" w:eastAsia="Times New Roman" w:hAnsi="Consolas" w:cs="Times New Roman"/>
-          <w:sz w:val="20"/>
-          <w:szCs w:val="20"/>
-          <w:lang w:eastAsia="en-US" w:bidi="he-IL"/>
-        </w:rPr>
-      </w:pPr>
-      <w:r>
-        <w:rPr>
-          <w:rFonts w:ascii="Consolas" w:eastAsia="Times New Roman" w:hAnsi="Consolas" w:cs="Times New Roman"/>
-          <w:color w:val="008013"/>
-          <w:sz w:val="20"/>
-          <w:szCs w:val="20"/>
-          <w:lang w:eastAsia="en-US" w:bidi="he-IL"/>
-        </w:rPr>
-        <w:t>% generate channel-level t-maps for true and permuted data</w:t>
+        <w:t xml:space="preserve">% </w:t>
+      </w:r>
+      <w:r>
+        <w:rPr>
+          <w:rFonts w:ascii="Consolas" w:eastAsia="Times New Roman" w:hAnsi="Consolas" w:cs="Times New Roman"/>
+          <w:color w:val="008013"/>
+          <w:sz w:val="20"/>
+          <w:szCs w:val="20"/>
+          <w:lang w:eastAsia="en-US" w:bidi="he-IL"/>
+        </w:rPr>
+        <w:t>Take</w:t>
+      </w:r>
+      <w:r>
+        <w:rPr>
+          <w:rFonts w:ascii="Consolas" w:eastAsia="Times New Roman" w:hAnsi="Consolas" w:cs="Times New Roman"/>
+          <w:color w:val="008013"/>
+          <w:sz w:val="20"/>
+          <w:szCs w:val="20"/>
+          <w:lang w:eastAsia="en-US" w:bidi="he-IL"/>
+        </w:rPr>
+        <w:t xml:space="preserve"> OFC LFP +/= 200ms from HPC SWR peaks</w:t>
+      </w:r>
+    </w:p>
+    <w:p>
+      <w:pPr>
+        <w:rPr>
+          <w:rFonts w:ascii="Consolas" w:eastAsia="Times New Roman" w:hAnsi="Consolas" w:cs="Times New Roman"/>
+          <w:sz w:val="20"/>
+          <w:szCs w:val="20"/>
+          <w:lang w:eastAsia="en-US" w:bidi="he-IL"/>
+        </w:rPr>
+      </w:pPr>
+      <w:r>
+        <w:rPr>
+          <w:rFonts w:ascii="Consolas" w:eastAsia="Times New Roman" w:hAnsi="Consolas" w:cs="Times New Roman"/>
+          <w:color w:val="008013"/>
+          <w:sz w:val="20"/>
+          <w:szCs w:val="20"/>
+          <w:lang w:eastAsia="en-US" w:bidi="he-IL"/>
+        </w:rPr>
+        <w:t xml:space="preserve">% </w:t>
+      </w:r>
+      <w:r>
+        <w:rPr>
+          <w:rFonts w:ascii="Consolas" w:eastAsia="Times New Roman" w:hAnsi="Consolas" w:cs="Times New Roman"/>
+          <w:color w:val="008013"/>
+          <w:sz w:val="20"/>
+          <w:szCs w:val="20"/>
+          <w:lang w:eastAsia="en-US" w:bidi="he-IL"/>
+        </w:rPr>
+        <w:t>Generate</w:t>
+      </w:r>
+      <w:r>
+        <w:rPr>
+          <w:rFonts w:ascii="Consolas" w:eastAsia="Times New Roman" w:hAnsi="Consolas" w:cs="Times New Roman"/>
+          <w:color w:val="008013"/>
+          <w:sz w:val="20"/>
+          <w:szCs w:val="20"/>
+          <w:lang w:eastAsia="en-US" w:bidi="he-IL"/>
+        </w:rPr>
+        <w:t xml:space="preserve"> 401ms-long non-swr segments from task duration LFP</w:t>
+      </w:r>
+    </w:p>
+    <w:p>
+      <w:pPr>
+        <w:rPr>
+          <w:rFonts w:ascii="Consolas" w:eastAsia="Times New Roman" w:hAnsi="Consolas" w:cs="Times New Roman"/>
+          <w:sz w:val="20"/>
+          <w:szCs w:val="20"/>
+          <w:lang w:eastAsia="en-US" w:bidi="he-IL"/>
+        </w:rPr>
+      </w:pPr>
+      <w:r>
+        <w:rPr>
+          <w:rFonts w:ascii="Consolas" w:eastAsia="Times New Roman" w:hAnsi="Consolas" w:cs="Times New Roman"/>
+          <w:color w:val="008013"/>
+          <w:sz w:val="20"/>
+          <w:szCs w:val="20"/>
+          <w:lang w:eastAsia="en-US" w:bidi="he-IL"/>
+        </w:rPr>
+        <w:t xml:space="preserve">% </w:t>
+      </w:r>
+      <w:r>
+        <w:rPr>
+          <w:rFonts w:ascii="Consolas" w:eastAsia="Times New Roman" w:hAnsi="Consolas" w:cs="Times New Roman"/>
+          <w:color w:val="008013"/>
+          <w:sz w:val="20"/>
+          <w:szCs w:val="20"/>
+          <w:lang w:eastAsia="en-US" w:bidi="he-IL"/>
+        </w:rPr>
+        <w:t>Random</w:t>
+      </w:r>
+      <w:r>
+        <w:rPr>
+          <w:rFonts w:ascii="Consolas" w:eastAsia="Times New Roman" w:hAnsi="Consolas" w:cs="Times New Roman"/>
+          <w:color w:val="008013"/>
+          <w:sz w:val="20"/>
+          <w:szCs w:val="20"/>
+          <w:lang w:eastAsia="en-US" w:bidi="he-IL"/>
+        </w:rPr>
+        <w:t xml:space="preserve"> selection of non-swr segs, same # as swr segs</w:t>
+      </w:r>
+    </w:p>
+    <w:p>
+      <w:pPr>
+        <w:rPr>
+          <w:rFonts w:ascii="Consolas" w:eastAsia="Times New Roman" w:hAnsi="Consolas" w:cs="Times New Roman"/>
+          <w:sz w:val="20"/>
+          <w:szCs w:val="20"/>
+          <w:lang w:eastAsia="en-US" w:bidi="he-IL"/>
+        </w:rPr>
+      </w:pPr>
+      <w:r>
+        <w:rPr>
+          <w:rFonts w:ascii="Consolas" w:eastAsia="Times New Roman" w:hAnsi="Consolas" w:cs="Times New Roman"/>
+          <w:color w:val="008013"/>
+          <w:sz w:val="20"/>
+          <w:szCs w:val="20"/>
+          <w:lang w:eastAsia="en-US" w:bidi="he-IL"/>
+        </w:rPr>
+        <w:t xml:space="preserve">% </w:t>
+      </w:r>
+      <w:r>
+        <w:rPr>
+          <w:rFonts w:ascii="Consolas" w:eastAsia="Times New Roman" w:hAnsi="Consolas" w:cs="Times New Roman"/>
+          <w:color w:val="008013"/>
+          <w:sz w:val="20"/>
+          <w:szCs w:val="20"/>
+          <w:lang w:eastAsia="en-US" w:bidi="he-IL"/>
+        </w:rPr>
+        <w:t>Generate</w:t>
+      </w:r>
+      <w:r>
+        <w:rPr>
+          <w:rFonts w:ascii="Consolas" w:eastAsia="Times New Roman" w:hAnsi="Consolas" w:cs="Times New Roman"/>
+          <w:color w:val="008013"/>
+          <w:sz w:val="20"/>
+          <w:szCs w:val="20"/>
+          <w:lang w:eastAsia="en-US" w:bidi="he-IL"/>
+        </w:rPr>
+        <w:t xml:space="preserve"> channel-level t-maps for true and permuted data</w:t>
       </w:r>
     </w:p>
     <w:p>
@@ -1458,6 +1650,203 @@
           <w:rFonts w:ascii="Arial" w:hAnsi="Arial" w:cs="Arial"/>
           <w:sz w:val="18"/>
           <w:szCs w:val="18"/>
+        </w:rPr>
+      </w:pPr>
+    </w:p>
+    <w:p>
+      <w:pPr>
+        <w:autoSpaceDE w:val="0"/>
+        <w:autoSpaceDN w:val="0"/>
+        <w:adjustRightInd w:val="0"/>
+        <w:rPr>
+          <w:rFonts w:ascii="Segoe UI" w:hAnsi="Segoe UI" w:cs="Segoe UI"/>
+          <w:color w:val="000000"/>
+          <w:sz w:val="18"/>
+          <w:szCs w:val="18"/>
+          <w:lang w:bidi="he-IL"/>
+        </w:rPr>
+      </w:pPr>
+      <w:r>
+        <w:rPr>
+          <w:rFonts w:ascii="Segoe UI" w:hAnsi="Segoe UI" w:cs="Segoe UI"/>
+          <w:color w:val="000000"/>
+          <w:sz w:val="18"/>
+          <w:szCs w:val="18"/>
+          <w:lang w:bidi="he-IL"/>
+        </w:rPr>
+        <w:t>MAZE12_OFC_Gamma_stats</w:t>
+      </w:r>
+      <w:r>
+        <w:rPr>
+          <w:rFonts w:ascii="Segoe UI" w:hAnsi="Segoe UI" w:cs="Segoe UI"/>
+          <w:color w:val="000000"/>
+          <w:sz w:val="18"/>
+          <w:szCs w:val="18"/>
+          <w:lang w:bidi="he-IL"/>
+        </w:rPr>
+        <w:t>.m</w:t>
+      </w:r>
+    </w:p>
+    <w:p>
+      <w:pPr>
+        <w:autoSpaceDE w:val="0"/>
+        <w:autoSpaceDN w:val="0"/>
+        <w:adjustRightInd w:val="0"/>
+        <w:rPr>
+          <w:rFonts w:ascii="Courier New" w:eastAsiaTheme="minorHAnsi" w:hAnsi="Courier New" w:cs="Courier New"/>
+          <w:color w:val="228B22"/>
+          <w:sz w:val="20"/>
+          <w:szCs w:val="20"/>
+          <w:lang w:eastAsia="en-US" w:bidi="he-IL"/>
+        </w:rPr>
+      </w:pPr>
+      <w:r>
+        <w:rPr>
+          <w:rFonts w:ascii="Courier New" w:eastAsiaTheme="minorHAnsi" w:hAnsi="Courier New" w:cs="Courier New"/>
+          <w:color w:val="228B22"/>
+          <w:sz w:val="20"/>
+          <w:szCs w:val="20"/>
+          <w:lang w:eastAsia="en-US" w:bidi="he-IL"/>
+        </w:rPr>
+        <w:t xml:space="preserve">% Factorial stats analyzing TFR diagrams </w:t>
+      </w:r>
+    </w:p>
+    <w:p>
+      <w:pPr>
+        <w:autoSpaceDE w:val="0"/>
+        <w:autoSpaceDN w:val="0"/>
+        <w:adjustRightInd w:val="0"/>
+        <w:rPr>
+          <w:rFonts w:ascii="Courier New" w:eastAsiaTheme="minorHAnsi" w:hAnsi="Courier New" w:cs="Courier New"/>
+          <w:color w:val="228B22"/>
+          <w:sz w:val="20"/>
+          <w:szCs w:val="20"/>
+          <w:lang w:eastAsia="en-US" w:bidi="he-IL"/>
+        </w:rPr>
+      </w:pPr>
+    </w:p>
+    <w:p>
+      <w:pPr>
+        <w:autoSpaceDE w:val="0"/>
+        <w:autoSpaceDN w:val="0"/>
+        <w:adjustRightInd w:val="0"/>
+        <w:rPr>
+          <w:rFonts w:ascii="Courier New" w:eastAsiaTheme="minorHAnsi" w:hAnsi="Courier New" w:cs="Courier New"/>
+          <w:color w:val="228B22"/>
+          <w:sz w:val="20"/>
+          <w:szCs w:val="20"/>
+          <w:lang w:eastAsia="en-US" w:bidi="he-IL"/>
+        </w:rPr>
+      </w:pPr>
+    </w:p>
+    <w:p>
+      <w:pPr>
+        <w:autoSpaceDE w:val="0"/>
+        <w:autoSpaceDN w:val="0"/>
+        <w:adjustRightInd w:val="0"/>
+        <w:rPr>
+          <w:rFonts w:ascii="Segoe UI" w:hAnsi="Segoe UI" w:cs="Segoe UI"/>
+          <w:color w:val="000000"/>
+          <w:sz w:val="18"/>
+          <w:szCs w:val="18"/>
+          <w:lang w:bidi="he-IL"/>
+        </w:rPr>
+      </w:pPr>
+      <w:r>
+        <w:rPr>
+          <w:rFonts w:ascii="Segoe UI" w:hAnsi="Segoe UI" w:cs="Segoe UI"/>
+          <w:color w:val="000000"/>
+          <w:sz w:val="18"/>
+          <w:szCs w:val="18"/>
+          <w:lang w:bidi="he-IL"/>
+        </w:rPr>
+        <w:t>MAZE13_genFig_Gamma_behav.m</w:t>
+      </w:r>
+    </w:p>
+    <w:p>
+      <w:pPr>
+        <w:autoSpaceDE w:val="0"/>
+        <w:autoSpaceDN w:val="0"/>
+        <w:adjustRightInd w:val="0"/>
+        <w:rPr>
+          <w:rFonts w:ascii="Courier New" w:eastAsiaTheme="minorHAnsi" w:hAnsi="Courier New" w:cs="Courier New"/>
+          <w:color w:val="228B22"/>
+          <w:sz w:val="20"/>
+          <w:szCs w:val="20"/>
+          <w:lang w:eastAsia="en-US" w:bidi="he-IL"/>
+        </w:rPr>
+      </w:pPr>
+      <w:r>
+        <w:rPr>
+          <w:rFonts w:ascii="Courier New" w:eastAsiaTheme="minorHAnsi" w:hAnsi="Courier New" w:cs="Courier New"/>
+          <w:color w:val="228B22"/>
+          <w:sz w:val="20"/>
+          <w:szCs w:val="20"/>
+          <w:lang w:eastAsia="en-US" w:bidi="he-IL"/>
+        </w:rPr>
+        <w:t xml:space="preserve">% </w:t>
+      </w:r>
+      <w:r>
+        <w:rPr>
+          <w:rFonts w:ascii="Courier New" w:eastAsiaTheme="minorHAnsi" w:hAnsi="Courier New" w:cs="Courier New"/>
+          <w:color w:val="228B22"/>
+          <w:sz w:val="20"/>
+          <w:szCs w:val="20"/>
+          <w:lang w:eastAsia="en-US" w:bidi="he-IL"/>
+        </w:rPr>
+        <w:t>Stats related to Ripple-locked OFC power (Fig. 3)</w:t>
+      </w:r>
+    </w:p>
+    <w:p>
+      <w:pPr>
+        <w:autoSpaceDE w:val="0"/>
+        <w:autoSpaceDN w:val="0"/>
+        <w:adjustRightInd w:val="0"/>
+        <w:rPr>
+          <w:rFonts w:ascii="Segoe UI" w:hAnsi="Segoe UI" w:cs="Segoe UI"/>
+          <w:color w:val="000000"/>
+          <w:sz w:val="18"/>
+          <w:szCs w:val="18"/>
+          <w:lang w:bidi="he-IL"/>
+        </w:rPr>
+      </w:pPr>
+    </w:p>
+    <w:p>
+      <w:pPr>
+        <w:autoSpaceDE w:val="0"/>
+        <w:autoSpaceDN w:val="0"/>
+        <w:adjustRightInd w:val="0"/>
+        <w:rPr>
+          <w:rFonts w:ascii="Segoe UI" w:hAnsi="Segoe UI" w:cs="Segoe UI"/>
+          <w:color w:val="000000"/>
+          <w:sz w:val="18"/>
+          <w:szCs w:val="18"/>
+          <w:lang w:bidi="he-IL"/>
+        </w:rPr>
+      </w:pPr>
+    </w:p>
+    <w:p>
+      <w:pPr>
+        <w:autoSpaceDE w:val="0"/>
+        <w:autoSpaceDN w:val="0"/>
+        <w:adjustRightInd w:val="0"/>
+        <w:rPr>
+          <w:rFonts w:ascii="Segoe UI" w:hAnsi="Segoe UI" w:cs="Segoe UI"/>
+          <w:color w:val="000000"/>
+          <w:sz w:val="18"/>
+          <w:szCs w:val="18"/>
+          <w:lang w:bidi="he-IL"/>
+        </w:rPr>
+      </w:pPr>
+    </w:p>
+    <w:p>
+      <w:pPr>
+        <w:autoSpaceDE w:val="0"/>
+        <w:autoSpaceDN w:val="0"/>
+        <w:adjustRightInd w:val="0"/>
+        <w:rPr>
+          <w:rFonts w:ascii="Courier New" w:eastAsiaTheme="minorHAnsi" w:hAnsi="Courier New" w:cs="Courier New"/>
+          <w:lang w:eastAsia="en-US" w:bidi="he-IL"/>
         </w:rPr>
       </w:pPr>
     </w:p>

</xml_diff>